<commit_message>
New progres in use example in report
</commit_message>
<xml_diff>
--- a/report.docx
+++ b/report.docx
@@ -3380,36 +3380,30 @@
       <w:r>
         <w:t xml:space="preserve"> : Calculs des hash de fichiers à la volée via un </w:t>
       </w:r>
-      <w:proofErr w:type="spellStart"/>
       <w:r>
         <w:rPr>
           <w:rFonts w:ascii="Courier New" w:hAnsi="Courier New" w:cs="Courier New"/>
         </w:rPr>
         <w:t>FilterInputStream</w:t>
       </w:r>
-      <w:proofErr w:type="spellEnd"/>
       <w:r>
         <w:t xml:space="preserve"> (</w:t>
       </w:r>
-      <w:proofErr w:type="spellStart"/>
       <w:r>
         <w:rPr>
           <w:rFonts w:ascii="Courier New" w:hAnsi="Courier New" w:cs="Courier New"/>
         </w:rPr>
         <w:t>MacInputStream</w:t>
       </w:r>
-      <w:proofErr w:type="spellEnd"/>
       <w:r>
         <w:t xml:space="preserve">) et listing des algorithmes de hash disponibles grâce a </w:t>
       </w:r>
-      <w:proofErr w:type="spellStart"/>
       <w:r>
         <w:rPr>
           <w:rFonts w:ascii="Courier New" w:hAnsi="Courier New" w:cs="Courier New"/>
         </w:rPr>
         <w:t>MacAlgorithm</w:t>
       </w:r>
-      <w:proofErr w:type="spellEnd"/>
       <w:r>
         <w:t>.</w:t>
       </w:r>
@@ -3431,61 +3425,51 @@
       <w:r>
         <w:t xml:space="preserve"> : Classes du package </w:t>
       </w:r>
-      <w:proofErr w:type="spellStart"/>
       <w:r>
         <w:rPr>
           <w:rFonts w:ascii="Courier New" w:hAnsi="Courier New" w:cs="Courier New"/>
         </w:rPr>
         <w:t>core.tree</w:t>
       </w:r>
-      <w:proofErr w:type="spellEnd"/>
       <w:r>
         <w:t xml:space="preserve"> (</w:t>
       </w:r>
-      <w:proofErr w:type="spellStart"/>
       <w:r>
         <w:rPr>
           <w:rFonts w:ascii="Courier New" w:hAnsi="Courier New" w:cs="Courier New"/>
         </w:rPr>
         <w:t>ParentedTreeElement</w:t>
       </w:r>
-      <w:proofErr w:type="spellEnd"/>
       <w:r>
         <w:t xml:space="preserve">, </w:t>
       </w:r>
-      <w:proofErr w:type="spellStart"/>
       <w:r>
         <w:rPr>
           <w:rFonts w:ascii="Courier New" w:hAnsi="Courier New" w:cs="Courier New"/>
         </w:rPr>
         <w:t>HashedFile</w:t>
       </w:r>
-      <w:proofErr w:type="spellEnd"/>
       <w:r>
         <w:t xml:space="preserve">, </w:t>
       </w:r>
-      <w:proofErr w:type="spellStart"/>
       <w:r>
         <w:rPr>
           <w:rFonts w:ascii="Courier New" w:hAnsi="Courier New" w:cs="Courier New"/>
         </w:rPr>
         <w:t>Folder</w:t>
       </w:r>
-      <w:proofErr w:type="spellEnd"/>
       <w:r>
         <w:t>)</w:t>
       </w:r>
       <w:r>
         <w:t xml:space="preserve">. L’ensemble de ces classes implémentent </w:t>
       </w:r>
-      <w:proofErr w:type="spellStart"/>
       <w:r>
         <w:rPr>
           <w:rFonts w:ascii="Courier New" w:hAnsi="Courier New" w:cs="Courier New"/>
         </w:rPr>
         <w:t>Serializable</w:t>
       </w:r>
-      <w:proofErr w:type="spellEnd"/>
       <w:r>
         <w:t xml:space="preserve"> et sont donc sérialisables. </w:t>
       </w:r>
@@ -3513,39 +3497,33 @@
       <w:r>
         <w:t xml:space="preserve">Classes du package </w:t>
       </w:r>
-      <w:proofErr w:type="spellStart"/>
       <w:r>
         <w:rPr>
           <w:rFonts w:ascii="Courier New" w:hAnsi="Courier New" w:cs="Courier New"/>
         </w:rPr>
         <w:t>core.check</w:t>
       </w:r>
-      <w:proofErr w:type="spellEnd"/>
       <w:r>
         <w:t xml:space="preserve">. </w:t>
       </w:r>
       <w:r>
         <w:t xml:space="preserve">Un fichier de vérification peut être généré à partir d’un arbre représentatif par la classe </w:t>
       </w:r>
-      <w:proofErr w:type="spellStart"/>
       <w:r>
         <w:rPr>
           <w:rFonts w:ascii="Courier New" w:hAnsi="Courier New" w:cs="Courier New"/>
         </w:rPr>
         <w:t>CheckWriter</w:t>
       </w:r>
-      <w:proofErr w:type="spellEnd"/>
       <w:r>
         <w:t xml:space="preserve">, l’auto certification est automatique. Ce fichier peut être lu (et certifié) par la classe </w:t>
       </w:r>
-      <w:proofErr w:type="spellStart"/>
       <w:r>
         <w:rPr>
           <w:rFonts w:ascii="Courier New" w:hAnsi="Courier New" w:cs="Courier New"/>
         </w:rPr>
         <w:t>CheckReader</w:t>
       </w:r>
-      <w:proofErr w:type="spellEnd"/>
       <w:r>
         <w:t xml:space="preserve"> qui régénère un arbre représentatif. Le système de fichiers est authentifié par comparaison des arbres.</w:t>
       </w:r>
@@ -3573,14 +3551,12 @@
       <w:r>
         <w:t xml:space="preserve">Classes du package </w:t>
       </w:r>
-      <w:proofErr w:type="spellStart"/>
       <w:r>
         <w:rPr>
           <w:rFonts w:ascii="Courier New" w:hAnsi="Courier New" w:cs="Courier New"/>
         </w:rPr>
         <w:t>core.processor</w:t>
       </w:r>
-      <w:proofErr w:type="spellEnd"/>
       <w:r>
         <w:t xml:space="preserve">. </w:t>
       </w:r>
@@ -3602,14 +3578,12 @@
       <w:r>
         <w:t xml:space="preserve"> (</w:t>
       </w:r>
-      <w:proofErr w:type="spellStart"/>
       <w:r>
         <w:rPr>
           <w:rFonts w:ascii="Courier New" w:hAnsi="Courier New" w:cs="Courier New"/>
         </w:rPr>
         <w:t>MacProcessorEvent</w:t>
       </w:r>
-      <w:proofErr w:type="spellEnd"/>
       <w:r>
         <w:t>)</w:t>
       </w:r>
@@ -3619,14 +3593,12 @@
       <w:r>
         <w:t xml:space="preserve"> (</w:t>
       </w:r>
-      <w:proofErr w:type="spellStart"/>
       <w:r>
         <w:rPr>
           <w:rFonts w:ascii="Courier New" w:hAnsi="Courier New" w:cs="Courier New"/>
         </w:rPr>
         <w:t>MacProcessorListener</w:t>
       </w:r>
-      <w:proofErr w:type="spellEnd"/>
       <w:r>
         <w:t>)</w:t>
       </w:r>
@@ -3770,14 +3742,12 @@
                         <w:rFonts w:ascii="Courier New" w:hAnsi="Courier New" w:cs="Courier New"/>
                       </w:rPr>
                     </w:pPr>
-                    <w:proofErr w:type="spellStart"/>
                     <w:r>
                       <w:rPr>
                         <w:rFonts w:ascii="Courier New" w:hAnsi="Courier New" w:cs="Courier New"/>
                       </w:rPr>
                       <w:t>ObjectOutputStream</w:t>
                     </w:r>
-                    <w:proofErr w:type="spellEnd"/>
                   </w:p>
                 </w:txbxContent>
               </v:textbox>
@@ -3792,14 +3762,12 @@
                         <w:rFonts w:ascii="Courier New" w:hAnsi="Courier New" w:cs="Courier New"/>
                       </w:rPr>
                     </w:pPr>
-                    <w:proofErr w:type="spellStart"/>
                     <w:r>
                       <w:rPr>
                         <w:rFonts w:ascii="Courier New" w:hAnsi="Courier New" w:cs="Courier New"/>
                       </w:rPr>
                       <w:t>GZipOutputStream</w:t>
                     </w:r>
-                    <w:proofErr w:type="spellEnd"/>
                   </w:p>
                 </w:txbxContent>
               </v:textbox>
@@ -3814,14 +3782,12 @@
                         <w:rFonts w:ascii="Courier New" w:hAnsi="Courier New" w:cs="Courier New"/>
                       </w:rPr>
                     </w:pPr>
-                    <w:proofErr w:type="spellStart"/>
                     <w:r>
                       <w:rPr>
                         <w:rFonts w:ascii="Courier New" w:hAnsi="Courier New" w:cs="Courier New"/>
                       </w:rPr>
                       <w:t>MacInputStream</w:t>
                     </w:r>
-                    <w:proofErr w:type="spellEnd"/>
                   </w:p>
                 </w:txbxContent>
               </v:textbox>
@@ -3836,14 +3802,12 @@
                         <w:rFonts w:ascii="Courier New" w:hAnsi="Courier New" w:cs="Courier New"/>
                       </w:rPr>
                     </w:pPr>
-                    <w:proofErr w:type="spellStart"/>
                     <w:r>
                       <w:rPr>
                         <w:rFonts w:ascii="Courier New" w:hAnsi="Courier New" w:cs="Courier New"/>
                       </w:rPr>
                       <w:t>FileOutputStream</w:t>
                     </w:r>
-                    <w:proofErr w:type="spellEnd"/>
                   </w:p>
                 </w:txbxContent>
               </v:textbox>
@@ -3859,14 +3823,12 @@
                         <w:rFonts w:ascii="Courier New" w:hAnsi="Courier New" w:cs="Courier New"/>
                       </w:rPr>
                     </w:pPr>
-                    <w:proofErr w:type="spellStart"/>
                     <w:r>
                       <w:rPr>
                         <w:rFonts w:ascii="Courier New" w:hAnsi="Courier New" w:cs="Courier New"/>
                       </w:rPr>
                       <w:t>Folder</w:t>
                     </w:r>
-                    <w:proofErr w:type="spellEnd"/>
                   </w:p>
                   <w:p>
                     <w:pPr>
@@ -3978,14 +3940,12 @@
                         <w:rFonts w:ascii="Courier New" w:hAnsi="Courier New" w:cs="Courier New"/>
                       </w:rPr>
                     </w:pPr>
-                    <w:proofErr w:type="spellStart"/>
                     <w:r>
                       <w:rPr>
                         <w:rFonts w:ascii="Courier New" w:hAnsi="Courier New" w:cs="Courier New"/>
                       </w:rPr>
                       <w:t>TemporaryFile</w:t>
                     </w:r>
-                    <w:proofErr w:type="spellEnd"/>
                   </w:p>
                   <w:p>
                     <w:pPr>
@@ -4104,7 +4064,6 @@
                         <w:rFonts w:ascii="Courier New" w:hAnsi="Courier New" w:cs="Courier New"/>
                       </w:rPr>
                     </w:pPr>
-                    <w:proofErr w:type="spellStart"/>
                     <w:r>
                       <w:rPr>
                         <w:rFonts w:ascii="Courier New" w:hAnsi="Courier New" w:cs="Courier New"/>
@@ -4123,7 +4082,6 @@
                       </w:rPr>
                       <w:t>Stream</w:t>
                     </w:r>
-                    <w:proofErr w:type="spellEnd"/>
                   </w:p>
                 </w:txbxContent>
               </v:textbox>
@@ -4138,14 +4096,12 @@
                         <w:rFonts w:ascii="Courier New" w:hAnsi="Courier New" w:cs="Courier New"/>
                       </w:rPr>
                     </w:pPr>
-                    <w:proofErr w:type="spellStart"/>
                     <w:r>
                       <w:rPr>
                         <w:rFonts w:ascii="Courier New" w:hAnsi="Courier New" w:cs="Courier New"/>
                       </w:rPr>
                       <w:t>GZipInputStream</w:t>
                     </w:r>
-                    <w:proofErr w:type="spellEnd"/>
                   </w:p>
                 </w:txbxContent>
               </v:textbox>
@@ -4160,14 +4116,12 @@
                         <w:rFonts w:ascii="Courier New" w:hAnsi="Courier New" w:cs="Courier New"/>
                       </w:rPr>
                     </w:pPr>
-                    <w:proofErr w:type="spellStart"/>
                     <w:r>
                       <w:rPr>
                         <w:rFonts w:ascii="Courier New" w:hAnsi="Courier New" w:cs="Courier New"/>
                       </w:rPr>
                       <w:t>MacInputStream</w:t>
                     </w:r>
-                    <w:proofErr w:type="spellEnd"/>
                   </w:p>
                 </w:txbxContent>
               </v:textbox>
@@ -4182,14 +4136,12 @@
                         <w:rFonts w:ascii="Courier New" w:hAnsi="Courier New" w:cs="Courier New"/>
                       </w:rPr>
                     </w:pPr>
-                    <w:proofErr w:type="spellStart"/>
                     <w:r>
                       <w:rPr>
                         <w:rFonts w:ascii="Courier New" w:hAnsi="Courier New" w:cs="Courier New"/>
                       </w:rPr>
                       <w:t>FileInputStream</w:t>
                     </w:r>
-                    <w:proofErr w:type="spellEnd"/>
                   </w:p>
                 </w:txbxContent>
               </v:textbox>
@@ -4205,14 +4157,12 @@
                         <w:rFonts w:ascii="Courier New" w:hAnsi="Courier New" w:cs="Courier New"/>
                       </w:rPr>
                     </w:pPr>
-                    <w:proofErr w:type="spellStart"/>
                     <w:r>
                       <w:rPr>
                         <w:rFonts w:ascii="Courier New" w:hAnsi="Courier New" w:cs="Courier New"/>
                       </w:rPr>
                       <w:t>Folder</w:t>
                     </w:r>
-                    <w:proofErr w:type="spellEnd"/>
                   </w:p>
                   <w:p>
                     <w:pPr>
@@ -4248,11 +4198,9 @@
               <v:textbox style="mso-next-textbox:#_x0000_s1086">
                 <w:txbxContent>
                   <w:p>
-                    <w:proofErr w:type="spellStart"/>
                     <w:r>
                       <w:t>Désérialisation</w:t>
                     </w:r>
-                    <w:proofErr w:type="spellEnd"/>
                   </w:p>
                 </w:txbxContent>
               </v:textbox>
@@ -4262,13 +4210,8 @@
                 <w:txbxContent>
                   <w:p>
                     <w:r>
-                      <w:t xml:space="preserve">Lecture de l’arbre </w:t>
+                      <w:t>Lecture de l’arbre désérialisé</w:t>
                     </w:r>
-                    <w:proofErr w:type="spellStart"/>
-                    <w:r>
-                      <w:t>désérialisé</w:t>
-                    </w:r>
-                    <w:proofErr w:type="spellEnd"/>
                   </w:p>
                 </w:txbxContent>
               </v:textbox>
@@ -4414,14 +4357,12 @@
                         <w:rFonts w:ascii="Courier New" w:hAnsi="Courier New" w:cs="Courier New"/>
                       </w:rPr>
                     </w:pPr>
-                    <w:proofErr w:type="spellStart"/>
                     <w:r>
                       <w:rPr>
                         <w:rFonts w:ascii="Courier New" w:hAnsi="Courier New" w:cs="Courier New"/>
                       </w:rPr>
                       <w:t>TemporaryFile</w:t>
                     </w:r>
-                    <w:proofErr w:type="spellEnd"/>
                   </w:p>
                   <w:p>
                     <w:pPr>
@@ -4685,11 +4626,9 @@
       <w:r>
         <w:t xml:space="preserve"> apportés par le cœur). Toutes les interfaces utilisent des </w:t>
       </w:r>
-      <w:proofErr w:type="spellStart"/>
       <w:r>
         <w:t>beans</w:t>
       </w:r>
-      <w:proofErr w:type="spellEnd"/>
       <w:r>
         <w:t xml:space="preserve"> Java FX pour associer les données du modèle aux vues et contrôleurs.</w:t>
       </w:r>
@@ -5236,9 +5175,58 @@
           <w:i w:val="0"/>
           <w:color w:val="auto"/>
         </w:rPr>
-        <w:t>-</w:t>
-      </w:r>
-      <w:proofErr w:type="spellStart"/>
+        <w:t>-arg value</w:t>
+      </w:r>
+      <w:r>
+        <w:rPr>
+          <w:rStyle w:val="Emphaseple"/>
+          <w:i w:val="0"/>
+          <w:color w:val="auto"/>
+        </w:rPr>
+        <w:tab/>
+      </w:r>
+    </w:p>
+    <w:p>
+      <w:pPr>
+        <w:pStyle w:val="Paragraphedeliste"/>
+        <w:rPr>
+          <w:rStyle w:val="Emphaseple"/>
+          <w:i w:val="0"/>
+          <w:color w:val="auto"/>
+        </w:rPr>
+      </w:pPr>
+      <w:r>
+        <w:rPr>
+          <w:rStyle w:val="Emphaseple"/>
+          <w:i w:val="0"/>
+          <w:color w:val="auto"/>
+        </w:rPr>
+        <w:t>Permet</w:t>
+      </w:r>
+      <w:r>
+        <w:rPr>
+          <w:rStyle w:val="Emphaseple"/>
+          <w:i w:val="0"/>
+          <w:color w:val="auto"/>
+        </w:rPr>
+        <w:t xml:space="preserve"> </w:t>
+      </w:r>
+      <w:r>
+        <w:rPr>
+          <w:rStyle w:val="Emphaseple"/>
+          <w:i w:val="0"/>
+          <w:color w:val="auto"/>
+        </w:rPr>
+        <w:t xml:space="preserve">une déclaration non ordonnée : </w:t>
+      </w:r>
+      <w:r>
+        <w:rPr>
+          <w:rStyle w:val="Emphaseple"/>
+          <w:i w:val="0"/>
+          <w:color w:val="auto"/>
+        </w:rPr>
+        <w:tab/>
+      </w:r>
       <w:r>
         <w:rPr>
           <w:rStyle w:val="Emphaseple"/>
@@ -5246,96 +5234,7 @@
           <w:i w:val="0"/>
           <w:color w:val="auto"/>
         </w:rPr>
-        <w:t>arg</w:t>
-      </w:r>
-      <w:proofErr w:type="spellEnd"/>
-      <w:r>
-        <w:rPr>
-          <w:rStyle w:val="Emphaseple"/>
-          <w:rFonts w:ascii="Courier New" w:hAnsi="Courier New" w:cs="Courier New"/>
-          <w:i w:val="0"/>
-          <w:color w:val="auto"/>
-        </w:rPr>
-        <w:t xml:space="preserve"> value</w:t>
-      </w:r>
-      <w:r>
-        <w:rPr>
-          <w:rStyle w:val="Emphaseple"/>
-          <w:i w:val="0"/>
-          <w:color w:val="auto"/>
-        </w:rPr>
-        <w:tab/>
-      </w:r>
-    </w:p>
-    <w:p>
-      <w:pPr>
-        <w:pStyle w:val="Paragraphedeliste"/>
-        <w:rPr>
-          <w:rStyle w:val="Emphaseple"/>
-          <w:i w:val="0"/>
-          <w:color w:val="auto"/>
-        </w:rPr>
-      </w:pPr>
-      <w:r>
-        <w:rPr>
-          <w:rStyle w:val="Emphaseple"/>
-          <w:i w:val="0"/>
-          <w:color w:val="auto"/>
-        </w:rPr>
-        <w:t>Permet</w:t>
-      </w:r>
-      <w:r>
-        <w:rPr>
-          <w:rStyle w:val="Emphaseple"/>
-          <w:i w:val="0"/>
-          <w:color w:val="auto"/>
-        </w:rPr>
-        <w:t xml:space="preserve"> </w:t>
-      </w:r>
-      <w:r>
-        <w:rPr>
-          <w:rStyle w:val="Emphaseple"/>
-          <w:i w:val="0"/>
-          <w:color w:val="auto"/>
-        </w:rPr>
-        <w:t xml:space="preserve">une déclaration non ordonnée : </w:t>
-      </w:r>
-      <w:r>
-        <w:rPr>
-          <w:rStyle w:val="Emphaseple"/>
-          <w:i w:val="0"/>
-          <w:color w:val="auto"/>
-        </w:rPr>
-        <w:tab/>
-      </w:r>
-      <w:r>
-        <w:rPr>
-          <w:rStyle w:val="Emphaseple"/>
-          <w:rFonts w:ascii="Courier New" w:hAnsi="Courier New" w:cs="Courier New"/>
-          <w:i w:val="0"/>
-          <w:color w:val="auto"/>
-        </w:rPr>
-        <w:t>--</w:t>
-      </w:r>
-      <w:proofErr w:type="spellStart"/>
-      <w:r>
-        <w:rPr>
-          <w:rStyle w:val="Emphaseple"/>
-          <w:rFonts w:ascii="Courier New" w:hAnsi="Courier New" w:cs="Courier New"/>
-          <w:i w:val="0"/>
-          <w:color w:val="auto"/>
-        </w:rPr>
-        <w:t>arg</w:t>
-      </w:r>
-      <w:proofErr w:type="spellEnd"/>
-      <w:r>
-        <w:rPr>
-          <w:rStyle w:val="Emphaseple"/>
-          <w:rFonts w:ascii="Courier New" w:hAnsi="Courier New" w:cs="Courier New"/>
-          <w:i w:val="0"/>
-          <w:color w:val="auto"/>
-        </w:rPr>
-        <w:t xml:space="preserve"> value</w:t>
+        <w:t>--arg value</w:t>
       </w:r>
     </w:p>
     <w:p>
@@ -5428,7 +5327,6 @@
               <w:pStyle w:val="Sansinterligne"/>
               <w:jc w:val="center"/>
             </w:pPr>
-            <w:proofErr w:type="spellStart"/>
             <w:r>
               <w:rPr>
                 <w:rFonts w:ascii="Courier New" w:hAnsi="Courier New" w:cs="Courier New"/>
@@ -5437,7 +5335,6 @@
               </w:rPr>
               <w:t>optional</w:t>
             </w:r>
-            <w:proofErr w:type="spellEnd"/>
           </w:p>
         </w:tc>
         <w:tc>
@@ -5601,7 +5498,6 @@
                 <w:color w:val="auto"/>
               </w:rPr>
             </w:pPr>
-            <w:proofErr w:type="spellStart"/>
             <w:r>
               <w:rPr>
                 <w:color w:val="auto"/>
@@ -5609,7 +5505,6 @@
               </w:rPr>
               <w:t>algos</w:t>
             </w:r>
-            <w:proofErr w:type="spellEnd"/>
           </w:p>
         </w:tc>
       </w:tr>
@@ -5815,7 +5710,6 @@
               <w:pStyle w:val="Sansinterligne"/>
               <w:jc w:val="center"/>
             </w:pPr>
-            <w:proofErr w:type="spellStart"/>
             <w:r>
               <w:rPr>
                 <w:rFonts w:ascii="Courier New" w:hAnsi="Courier New" w:cs="Courier New"/>
@@ -5823,7 +5717,6 @@
               </w:rPr>
               <w:t>password</w:t>
             </w:r>
-            <w:proofErr w:type="spellEnd"/>
           </w:p>
         </w:tc>
         <w:tc>
@@ -5933,7 +5826,6 @@
               <w:pStyle w:val="Sansinterligne"/>
               <w:jc w:val="center"/>
             </w:pPr>
-            <w:proofErr w:type="spellStart"/>
             <w:r>
               <w:rPr>
                 <w:rFonts w:ascii="Courier New" w:hAnsi="Courier New" w:cs="Courier New"/>
@@ -5941,7 +5833,6 @@
               </w:rPr>
               <w:t>algorithm</w:t>
             </w:r>
-            <w:proofErr w:type="spellEnd"/>
           </w:p>
         </w:tc>
         <w:tc>
@@ -5993,7 +5884,6 @@
               <w:pStyle w:val="Sansinterligne"/>
               <w:jc w:val="center"/>
             </w:pPr>
-            <w:proofErr w:type="spellStart"/>
             <w:r>
               <w:rPr>
                 <w:rFonts w:ascii="Courier New" w:hAnsi="Courier New" w:cs="Courier New"/>
@@ -6002,7 +5892,6 @@
               </w:rPr>
               <w:t>optional</w:t>
             </w:r>
-            <w:proofErr w:type="spellEnd"/>
           </w:p>
         </w:tc>
         <w:tc>
@@ -6123,7 +6012,6 @@
               <w:pStyle w:val="Sansinterligne"/>
               <w:jc w:val="center"/>
             </w:pPr>
-            <w:proofErr w:type="spellStart"/>
             <w:r>
               <w:rPr>
                 <w:rFonts w:ascii="Courier New" w:hAnsi="Courier New" w:cs="Courier New"/>
@@ -6132,7 +6020,6 @@
               </w:rPr>
               <w:t>optional</w:t>
             </w:r>
-            <w:proofErr w:type="spellEnd"/>
           </w:p>
         </w:tc>
         <w:tc>
@@ -6181,7 +6068,6 @@
                 <w:sz w:val="18"/>
               </w:rPr>
             </w:pPr>
-            <w:proofErr w:type="spellStart"/>
             <w:r>
               <w:rPr>
                 <w:rFonts w:ascii="Courier New" w:hAnsi="Courier New" w:cs="Courier New"/>
@@ -6190,7 +6076,6 @@
               </w:rPr>
               <w:t>boolean</w:t>
             </w:r>
-            <w:proofErr w:type="spellEnd"/>
           </w:p>
         </w:tc>
         <w:tc>
@@ -6211,7 +6096,6 @@
                 <w:sz w:val="18"/>
               </w:rPr>
             </w:pPr>
-            <w:proofErr w:type="spellStart"/>
             <w:r>
               <w:rPr>
                 <w:rFonts w:ascii="Courier New" w:hAnsi="Courier New" w:cs="Courier New"/>
@@ -6219,7 +6103,6 @@
               </w:rPr>
               <w:t>tree</w:t>
             </w:r>
-            <w:proofErr w:type="spellEnd"/>
           </w:p>
         </w:tc>
         <w:tc>
@@ -6243,35 +6126,7 @@
               <w:rPr>
                 <w:sz w:val="20"/>
               </w:rPr>
-              <w:t>Affiche l’arbre récursif ou non (</w:t>
-            </w:r>
-            <w:proofErr w:type="spellStart"/>
-            <w:r>
-              <w:rPr>
-                <w:sz w:val="20"/>
-              </w:rPr>
-              <w:t>def</w:t>
-            </w:r>
-            <w:proofErr w:type="spellEnd"/>
-            <w:r>
-              <w:rPr>
-                <w:sz w:val="20"/>
-              </w:rPr>
-              <w:t xml:space="preserve">. </w:t>
-            </w:r>
-            <w:proofErr w:type="spellStart"/>
-            <w:r>
-              <w:rPr>
-                <w:sz w:val="20"/>
-              </w:rPr>
-              <w:t>true</w:t>
-            </w:r>
-            <w:proofErr w:type="spellEnd"/>
-            <w:r>
-              <w:rPr>
-                <w:sz w:val="20"/>
-              </w:rPr>
-              <w:t>)</w:t>
+              <w:t>Affiche l’arbre récursif ou non (def. true)</w:t>
             </w:r>
           </w:p>
         </w:tc>
@@ -6452,7 +6307,6 @@
               <w:pStyle w:val="Sansinterligne"/>
               <w:jc w:val="center"/>
             </w:pPr>
-            <w:proofErr w:type="spellStart"/>
             <w:r>
               <w:rPr>
                 <w:rFonts w:ascii="Courier New" w:hAnsi="Courier New" w:cs="Courier New"/>
@@ -6460,7 +6314,6 @@
               </w:rPr>
               <w:t>password</w:t>
             </w:r>
-            <w:proofErr w:type="spellEnd"/>
           </w:p>
         </w:tc>
         <w:tc>
@@ -6570,7 +6423,6 @@
               <w:pStyle w:val="Sansinterligne"/>
               <w:jc w:val="center"/>
             </w:pPr>
-            <w:proofErr w:type="spellStart"/>
             <w:r>
               <w:rPr>
                 <w:rFonts w:ascii="Courier New" w:hAnsi="Courier New" w:cs="Courier New"/>
@@ -6578,7 +6430,6 @@
               </w:rPr>
               <w:t>algorithm</w:t>
             </w:r>
-            <w:proofErr w:type="spellEnd"/>
           </w:p>
         </w:tc>
         <w:tc>
@@ -6741,14 +6592,12 @@
               </w:rPr>
               <w:t xml:space="preserve"> du fichier de </w:t>
             </w:r>
-            <w:proofErr w:type="spellStart"/>
             <w:r>
               <w:rPr>
                 <w:sz w:val="20"/>
               </w:rPr>
               <w:t>verification</w:t>
             </w:r>
-            <w:proofErr w:type="spellEnd"/>
           </w:p>
         </w:tc>
       </w:tr>
@@ -6770,7 +6619,6 @@
               <w:pStyle w:val="Sansinterligne"/>
               <w:jc w:val="center"/>
             </w:pPr>
-            <w:proofErr w:type="spellStart"/>
             <w:r>
               <w:rPr>
                 <w:rFonts w:ascii="Courier New" w:hAnsi="Courier New" w:cs="Courier New"/>
@@ -6779,7 +6627,6 @@
               </w:rPr>
               <w:t>optional</w:t>
             </w:r>
-            <w:proofErr w:type="spellEnd"/>
           </w:p>
         </w:tc>
         <w:tc>
@@ -6900,7 +6747,6 @@
               <w:pStyle w:val="Sansinterligne"/>
               <w:jc w:val="center"/>
             </w:pPr>
-            <w:proofErr w:type="spellStart"/>
             <w:r>
               <w:rPr>
                 <w:rFonts w:ascii="Courier New" w:hAnsi="Courier New" w:cs="Courier New"/>
@@ -6909,7 +6755,6 @@
               </w:rPr>
               <w:t>optional</w:t>
             </w:r>
-            <w:proofErr w:type="spellEnd"/>
           </w:p>
         </w:tc>
         <w:tc>
@@ -6958,7 +6803,6 @@
                 <w:sz w:val="18"/>
               </w:rPr>
             </w:pPr>
-            <w:proofErr w:type="spellStart"/>
             <w:r>
               <w:rPr>
                 <w:rFonts w:ascii="Courier New" w:hAnsi="Courier New" w:cs="Courier New"/>
@@ -6967,7 +6811,6 @@
               </w:rPr>
               <w:t>boolean</w:t>
             </w:r>
-            <w:proofErr w:type="spellEnd"/>
           </w:p>
         </w:tc>
         <w:tc>
@@ -6988,7 +6831,6 @@
                 <w:sz w:val="18"/>
               </w:rPr>
             </w:pPr>
-            <w:proofErr w:type="spellStart"/>
             <w:r>
               <w:rPr>
                 <w:rFonts w:ascii="Courier New" w:hAnsi="Courier New" w:cs="Courier New"/>
@@ -6996,7 +6838,6 @@
               </w:rPr>
               <w:t>tree</w:t>
             </w:r>
-            <w:proofErr w:type="spellEnd"/>
           </w:p>
         </w:tc>
         <w:tc>
@@ -7032,35 +6873,7 @@
               <w:rPr>
                 <w:sz w:val="20"/>
               </w:rPr>
-              <w:t xml:space="preserve"> (</w:t>
-            </w:r>
-            <w:proofErr w:type="spellStart"/>
-            <w:r>
-              <w:rPr>
-                <w:sz w:val="20"/>
-              </w:rPr>
-              <w:t>def</w:t>
-            </w:r>
-            <w:proofErr w:type="spellEnd"/>
-            <w:r>
-              <w:rPr>
-                <w:sz w:val="20"/>
-              </w:rPr>
-              <w:t xml:space="preserve">. </w:t>
-            </w:r>
-            <w:proofErr w:type="spellStart"/>
-            <w:r>
-              <w:rPr>
-                <w:sz w:val="20"/>
-              </w:rPr>
-              <w:t>true</w:t>
-            </w:r>
-            <w:proofErr w:type="spellEnd"/>
-            <w:r>
-              <w:rPr>
-                <w:sz w:val="20"/>
-              </w:rPr>
-              <w:t>)</w:t>
+              <w:t xml:space="preserve"> (def. true)</w:t>
             </w:r>
           </w:p>
         </w:tc>
@@ -7267,7 +7080,6 @@
               <w:pStyle w:val="Sansinterligne"/>
               <w:jc w:val="center"/>
             </w:pPr>
-            <w:proofErr w:type="spellStart"/>
             <w:r>
               <w:rPr>
                 <w:rFonts w:ascii="Courier New" w:hAnsi="Courier New" w:cs="Courier New"/>
@@ -7275,7 +7087,6 @@
               </w:rPr>
               <w:t>password</w:t>
             </w:r>
-            <w:proofErr w:type="spellEnd"/>
           </w:p>
         </w:tc>
         <w:tc>
@@ -7340,17 +7151,8 @@
                 <w:rFonts w:ascii="Courier New" w:hAnsi="Courier New" w:cs="Courier New"/>
                 <w:sz w:val="18"/>
               </w:rPr>
-              <w:t>–</w:t>
-            </w:r>
-            <w:proofErr w:type="gramStart"/>
-            <w:r>
-              <w:rPr>
-                <w:rFonts w:ascii="Courier New" w:hAnsi="Courier New" w:cs="Courier New"/>
-                <w:sz w:val="18"/>
-              </w:rPr>
-              <w:t>a</w:t>
-            </w:r>
-            <w:proofErr w:type="gramEnd"/>
+              <w:t>–a</w:t>
+            </w:r>
           </w:p>
         </w:tc>
         <w:tc>
@@ -7385,7 +7187,6 @@
               <w:pStyle w:val="Sansinterligne"/>
               <w:jc w:val="center"/>
             </w:pPr>
-            <w:proofErr w:type="spellStart"/>
             <w:r>
               <w:rPr>
                 <w:rFonts w:ascii="Courier New" w:hAnsi="Courier New" w:cs="Courier New"/>
@@ -7393,7 +7194,6 @@
               </w:rPr>
               <w:t>algorithm</w:t>
             </w:r>
-            <w:proofErr w:type="spellEnd"/>
           </w:p>
         </w:tc>
         <w:tc>
@@ -7512,7 +7312,6 @@
                 <w:sz w:val="18"/>
               </w:rPr>
             </w:pPr>
-            <w:proofErr w:type="spellStart"/>
             <w:r>
               <w:rPr>
                 <w:rFonts w:ascii="Courier New" w:hAnsi="Courier New" w:cs="Courier New"/>
@@ -7520,7 +7319,6 @@
               </w:rPr>
               <w:t>save</w:t>
             </w:r>
-            <w:proofErr w:type="spellEnd"/>
           </w:p>
         </w:tc>
         <w:tc>
@@ -7566,7 +7364,6 @@
               <w:pStyle w:val="Sansinterligne"/>
               <w:jc w:val="center"/>
             </w:pPr>
-            <w:proofErr w:type="spellStart"/>
             <w:r>
               <w:rPr>
                 <w:rFonts w:ascii="Courier New" w:hAnsi="Courier New" w:cs="Courier New"/>
@@ -7575,7 +7372,6 @@
               </w:rPr>
               <w:t>optional</w:t>
             </w:r>
-            <w:proofErr w:type="spellEnd"/>
           </w:p>
         </w:tc>
         <w:tc>
@@ -7696,7 +7492,6 @@
               <w:pStyle w:val="Sansinterligne"/>
               <w:jc w:val="center"/>
             </w:pPr>
-            <w:proofErr w:type="spellStart"/>
             <w:r>
               <w:rPr>
                 <w:rFonts w:ascii="Courier New" w:hAnsi="Courier New" w:cs="Courier New"/>
@@ -7705,7 +7500,6 @@
               </w:rPr>
               <w:t>optional</w:t>
             </w:r>
-            <w:proofErr w:type="spellEnd"/>
           </w:p>
         </w:tc>
         <w:tc>
@@ -7754,7 +7548,6 @@
                 <w:sz w:val="18"/>
               </w:rPr>
             </w:pPr>
-            <w:proofErr w:type="spellStart"/>
             <w:r>
               <w:rPr>
                 <w:rFonts w:ascii="Courier New" w:hAnsi="Courier New" w:cs="Courier New"/>
@@ -7763,7 +7556,6 @@
               </w:rPr>
               <w:t>boolean</w:t>
             </w:r>
-            <w:proofErr w:type="spellEnd"/>
           </w:p>
         </w:tc>
         <w:tc>
@@ -7784,7 +7576,6 @@
                 <w:sz w:val="18"/>
               </w:rPr>
             </w:pPr>
-            <w:proofErr w:type="spellStart"/>
             <w:r>
               <w:rPr>
                 <w:rFonts w:ascii="Courier New" w:hAnsi="Courier New" w:cs="Courier New"/>
@@ -7792,7 +7583,6 @@
               </w:rPr>
               <w:t>tree</w:t>
             </w:r>
-            <w:proofErr w:type="spellEnd"/>
           </w:p>
         </w:tc>
         <w:tc>
@@ -7816,35 +7606,7 @@
               <w:rPr>
                 <w:sz w:val="20"/>
               </w:rPr>
-              <w:t>Affiche l’arbre récursif ou non (</w:t>
-            </w:r>
-            <w:proofErr w:type="spellStart"/>
-            <w:r>
-              <w:rPr>
-                <w:sz w:val="20"/>
-              </w:rPr>
-              <w:t>def</w:t>
-            </w:r>
-            <w:proofErr w:type="spellEnd"/>
-            <w:r>
-              <w:rPr>
-                <w:sz w:val="20"/>
-              </w:rPr>
-              <w:t xml:space="preserve">. </w:t>
-            </w:r>
-            <w:proofErr w:type="spellStart"/>
-            <w:r>
-              <w:rPr>
-                <w:sz w:val="20"/>
-              </w:rPr>
-              <w:t>true</w:t>
-            </w:r>
-            <w:proofErr w:type="spellEnd"/>
-            <w:r>
-              <w:rPr>
-                <w:sz w:val="20"/>
-              </w:rPr>
-              <w:t>)</w:t>
+              <w:t>Affiche l’arbre récursif ou non (def. true)</w:t>
             </w:r>
           </w:p>
         </w:tc>
@@ -7878,15 +7640,7 @@
         <w:t>Note :</w:t>
       </w:r>
       <w:r>
-        <w:t xml:space="preserve"> Un script </w:t>
-      </w:r>
-      <w:proofErr w:type="spellStart"/>
-      <w:r>
-        <w:t>bash</w:t>
-      </w:r>
-      <w:proofErr w:type="spellEnd"/>
-      <w:r>
-        <w:t xml:space="preserve"> a été crée dans le </w:t>
+        <w:t xml:space="preserve"> Un script bash a été crée dans le </w:t>
       </w:r>
       <w:r>
         <w:t>package</w:t>
@@ -7894,7 +7648,6 @@
       <w:r>
         <w:t xml:space="preserve"> </w:t>
       </w:r>
-      <w:proofErr w:type="spellStart"/>
       <w:r>
         <w:rPr>
           <w:rFonts w:ascii="Courier New" w:hAnsi="Courier New" w:cs="Courier New"/>
@@ -7907,17 +7660,8 @@
         </w:rPr>
         <w:t>examples</w:t>
       </w:r>
-      <w:proofErr w:type="spellEnd"/>
-      <w:r>
-        <w:t xml:space="preserve"> sous le nom </w:t>
-      </w:r>
-      <w:proofErr w:type="spellStart"/>
-      <w:r>
-        <w:t>cryo</w:t>
-      </w:r>
-      <w:proofErr w:type="spellEnd"/>
-      <w:r>
-        <w:t xml:space="preserve"> et permet l’exécution directe de l’application. </w:t>
+      <w:r>
+        <w:t xml:space="preserve"> sous le nom cryo et permet l’exécution directe de l’application. </w:t>
       </w:r>
       <w:r>
         <w:t xml:space="preserve">Il </w:t>
@@ -7934,7 +7678,6 @@
       <w:r>
         <w:t xml:space="preserve"> dans les exemples ce raccourci </w:t>
       </w:r>
-      <w:proofErr w:type="spellStart"/>
       <w:r>
         <w:rPr>
           <w:rFonts w:ascii="Courier New" w:hAnsi="Courier New" w:cs="Courier New"/>
@@ -7942,7 +7685,6 @@
         </w:rPr>
         <w:t>cryo</w:t>
       </w:r>
-      <w:proofErr w:type="spellEnd"/>
       <w:r>
         <w:rPr>
           <w:rFonts w:cs="Courier New"/>
@@ -8035,7 +7777,6 @@
         </w:rPr>
         <w:t xml:space="preserve">$&gt; </w:t>
       </w:r>
-      <w:proofErr w:type="spellStart"/>
       <w:r>
         <w:rPr>
           <w:rFonts w:ascii="Courier New" w:hAnsi="Courier New" w:cs="Courier New"/>
@@ -8043,7 +7784,6 @@
         </w:rPr>
         <w:t>cryo</w:t>
       </w:r>
-      <w:proofErr w:type="spellEnd"/>
     </w:p>
     <w:p>
       <w:pPr>
@@ -8068,21 +7808,12 @@
         </w:rPr>
         <w:t xml:space="preserve">$&gt; </w:t>
       </w:r>
-      <w:proofErr w:type="spellStart"/>
       <w:r>
         <w:rPr>
           <w:rFonts w:ascii="Courier New" w:hAnsi="Courier New" w:cs="Courier New"/>
           <w:lang w:val="en-US"/>
         </w:rPr>
-        <w:t>cryo</w:t>
-      </w:r>
-      <w:proofErr w:type="spellEnd"/>
-      <w:r>
-        <w:rPr>
-          <w:rFonts w:ascii="Courier New" w:hAnsi="Courier New" w:cs="Courier New"/>
-          <w:lang w:val="en-US"/>
-        </w:rPr>
-        <w:t xml:space="preserve"> help</w:t>
+        <w:t>cryo help</w:t>
       </w:r>
     </w:p>
     <w:p>
@@ -8113,33 +7844,8 @@
           <w:rFonts w:ascii="Courier New" w:hAnsi="Courier New" w:cs="Courier New"/>
           <w:lang w:val="en-US"/>
         </w:rPr>
-        <w:t xml:space="preserve"> </w:t>
-      </w:r>
-      <w:proofErr w:type="spellStart"/>
-      <w:r>
-        <w:rPr>
-          <w:rFonts w:ascii="Courier New" w:hAnsi="Courier New" w:cs="Courier New"/>
-          <w:lang w:val="en-US"/>
-        </w:rPr>
-        <w:t>cryo</w:t>
-      </w:r>
-      <w:proofErr w:type="spellEnd"/>
-      <w:r>
-        <w:rPr>
-          <w:rFonts w:ascii="Courier New" w:hAnsi="Courier New" w:cs="Courier New"/>
-          <w:lang w:val="en-US"/>
-        </w:rPr>
-        <w:t xml:space="preserve"> help </w:t>
-      </w:r>
-      <w:proofErr w:type="spellStart"/>
-      <w:r>
-        <w:rPr>
-          <w:rFonts w:ascii="Courier New" w:hAnsi="Courier New" w:cs="Courier New"/>
-          <w:lang w:val="en-US"/>
-        </w:rPr>
-        <w:t>help</w:t>
-      </w:r>
-      <w:proofErr w:type="spellEnd"/>
+        <w:t xml:space="preserve"> cryo help help</w:t>
+      </w:r>
     </w:p>
     <w:p>
       <w:pPr>
@@ -8176,32 +7882,8 @@
         <w:rPr>
           <w:rFonts w:ascii="Courier New" w:hAnsi="Courier New" w:cs="Courier New"/>
         </w:rPr>
-        <w:t xml:space="preserve"> </w:t>
-      </w:r>
-      <w:proofErr w:type="spellStart"/>
-      <w:proofErr w:type="gramStart"/>
-      <w:r>
-        <w:rPr>
-          <w:rFonts w:ascii="Courier New" w:hAnsi="Courier New" w:cs="Courier New"/>
-        </w:rPr>
-        <w:t>cryo</w:t>
-      </w:r>
-      <w:proofErr w:type="spellEnd"/>
-      <w:proofErr w:type="gramEnd"/>
-      <w:r>
-        <w:rPr>
-          <w:rFonts w:ascii="Courier New" w:hAnsi="Courier New" w:cs="Courier New"/>
-        </w:rPr>
-        <w:t xml:space="preserve"> </w:t>
-      </w:r>
-      <w:proofErr w:type="spellStart"/>
-      <w:r>
-        <w:rPr>
-          <w:rFonts w:ascii="Courier New" w:hAnsi="Courier New" w:cs="Courier New"/>
-        </w:rPr>
-        <w:t>algos</w:t>
-      </w:r>
-      <w:proofErr w:type="spellEnd"/>
+        <w:t xml:space="preserve"> cryo algos</w:t>
+      </w:r>
     </w:p>
     <w:p>
       <w:pPr>
@@ -8246,39 +7928,14 @@
           <w:rFonts w:ascii="Courier New" w:hAnsi="Courier New" w:cs="Courier New"/>
           <w:lang w:val="en-US"/>
         </w:rPr>
-        <w:t xml:space="preserve"> </w:t>
-      </w:r>
-      <w:proofErr w:type="spellStart"/>
+        <w:t xml:space="preserve"> cryo</w:t>
+      </w:r>
       <w:r>
         <w:rPr>
           <w:rFonts w:ascii="Courier New" w:hAnsi="Courier New" w:cs="Courier New"/>
           <w:lang w:val="en-US"/>
         </w:rPr>
-        <w:t>cryo</w:t>
-      </w:r>
-      <w:proofErr w:type="spellEnd"/>
-      <w:r>
-        <w:rPr>
-          <w:rFonts w:ascii="Courier New" w:hAnsi="Courier New" w:cs="Courier New"/>
-          <w:lang w:val="en-US"/>
-        </w:rPr>
-        <w:t xml:space="preserve"> show –p pass –a HmacMD5 –</w:t>
-      </w:r>
-      <w:proofErr w:type="gramStart"/>
-      <w:r>
-        <w:rPr>
-          <w:rFonts w:ascii="Courier New" w:hAnsi="Courier New" w:cs="Courier New"/>
-          <w:lang w:val="en-US"/>
-        </w:rPr>
-        <w:t>s ./</w:t>
-      </w:r>
-      <w:proofErr w:type="gramEnd"/>
-      <w:r>
-        <w:rPr>
-          <w:rFonts w:ascii="Courier New" w:hAnsi="Courier New" w:cs="Courier New"/>
-          <w:lang w:val="en-US"/>
-        </w:rPr>
-        <w:t>Dossier</w:t>
+        <w:t xml:space="preserve"> show –p pass –a HmacMD5 –s ./Dossier</w:t>
       </w:r>
     </w:p>
     <w:p>
@@ -8319,55 +7976,14 @@
           <w:rFonts w:ascii="Courier New" w:hAnsi="Courier New" w:cs="Courier New"/>
           <w:lang w:val="en-US"/>
         </w:rPr>
-        <w:t xml:space="preserve"> </w:t>
-      </w:r>
-      <w:proofErr w:type="spellStart"/>
+        <w:t xml:space="preserve"> cryo</w:t>
+      </w:r>
       <w:r>
         <w:rPr>
           <w:rFonts w:ascii="Courier New" w:hAnsi="Courier New" w:cs="Courier New"/>
           <w:lang w:val="en-US"/>
         </w:rPr>
-        <w:t>cryo</w:t>
-      </w:r>
-      <w:proofErr w:type="spellEnd"/>
-      <w:r>
-        <w:rPr>
-          <w:rFonts w:ascii="Courier New" w:hAnsi="Courier New" w:cs="Courier New"/>
-          <w:lang w:val="en-US"/>
-        </w:rPr>
-        <w:t xml:space="preserve"> export –p pass –a HmacMD5 –f </w:t>
-      </w:r>
-      <w:proofErr w:type="spellStart"/>
-      <w:r>
-        <w:rPr>
-          <w:rFonts w:ascii="Courier New" w:hAnsi="Courier New" w:cs="Courier New"/>
-          <w:lang w:val="en-US"/>
-        </w:rPr>
-        <w:t>file.check</w:t>
-      </w:r>
-      <w:proofErr w:type="spellEnd"/>
-      <w:r>
-        <w:rPr>
-          <w:rFonts w:ascii="Courier New" w:hAnsi="Courier New" w:cs="Courier New"/>
-          <w:lang w:val="en-US"/>
-        </w:rPr>
-        <w:t xml:space="preserve"> –</w:t>
-      </w:r>
-      <w:proofErr w:type="gramStart"/>
-      <w:r>
-        <w:rPr>
-          <w:rFonts w:ascii="Courier New" w:hAnsi="Courier New" w:cs="Courier New"/>
-          <w:lang w:val="en-US"/>
-        </w:rPr>
-        <w:t>s ./</w:t>
-      </w:r>
-      <w:proofErr w:type="gramEnd"/>
-      <w:r>
-        <w:rPr>
-          <w:rFonts w:ascii="Courier New" w:hAnsi="Courier New" w:cs="Courier New"/>
-          <w:lang w:val="en-US"/>
-        </w:rPr>
-        <w:t>Dossier</w:t>
+        <w:t xml:space="preserve"> export –p pass –a HmacMD5 –f file.check –s ./Dossier</w:t>
       </w:r>
     </w:p>
     <w:p>
@@ -8411,76 +8027,31 @@
           <w:szCs w:val="18"/>
           <w:lang w:val="en-US"/>
         </w:rPr>
-        <w:t xml:space="preserve"> </w:t>
-      </w:r>
-      <w:proofErr w:type="spellStart"/>
+        <w:t xml:space="preserve"> cryo diff –p pass</w:t>
+      </w:r>
       <w:r>
         <w:rPr>
           <w:rFonts w:ascii="Courier New" w:hAnsi="Courier New" w:cs="Courier New"/>
           <w:szCs w:val="18"/>
           <w:lang w:val="en-US"/>
         </w:rPr>
-        <w:t>cryo</w:t>
-      </w:r>
-      <w:proofErr w:type="spellEnd"/>
+        <w:t xml:space="preserve"> –a HmacMD5 –c file.</w:t>
+      </w:r>
+      <w:r>
+        <w:rPr>
+          <w:rFonts w:ascii="Courier New" w:hAnsi="Courier New" w:cs="Courier New"/>
+          <w:lang w:val="en-US"/>
+        </w:rPr>
+        <w:t xml:space="preserve">check </w:t>
+      </w:r>
       <w:r>
         <w:rPr>
           <w:rFonts w:ascii="Courier New" w:hAnsi="Courier New" w:cs="Courier New"/>
           <w:szCs w:val="18"/>
           <w:lang w:val="en-US"/>
         </w:rPr>
-        <w:t xml:space="preserve"> diff –p pass</w:t>
-      </w:r>
-      <w:r>
-        <w:rPr>
-          <w:rFonts w:ascii="Courier New" w:hAnsi="Courier New" w:cs="Courier New"/>
-          <w:szCs w:val="18"/>
-          <w:lang w:val="en-US"/>
-        </w:rPr>
-        <w:t xml:space="preserve"> –a HmacMD5 –c </w:t>
-      </w:r>
-      <w:proofErr w:type="spellStart"/>
-      <w:r>
-        <w:rPr>
-          <w:rFonts w:ascii="Courier New" w:hAnsi="Courier New" w:cs="Courier New"/>
-          <w:szCs w:val="18"/>
-          <w:lang w:val="en-US"/>
-        </w:rPr>
-        <w:t>file.</w:t>
-      </w:r>
-      <w:r>
-        <w:rPr>
-          <w:rFonts w:ascii="Courier New" w:hAnsi="Courier New" w:cs="Courier New"/>
-          <w:lang w:val="en-US"/>
-        </w:rPr>
-        <w:t>check</w:t>
-      </w:r>
-      <w:proofErr w:type="spellEnd"/>
-      <w:r>
-        <w:rPr>
-          <w:rFonts w:ascii="Courier New" w:hAnsi="Courier New" w:cs="Courier New"/>
-          <w:lang w:val="en-US"/>
-        </w:rPr>
-        <w:t xml:space="preserve"> </w:t>
-      </w:r>
-      <w:r>
-        <w:rPr>
-          <w:rFonts w:ascii="Courier New" w:hAnsi="Courier New" w:cs="Courier New"/>
-          <w:szCs w:val="18"/>
-          <w:lang w:val="en-US"/>
-        </w:rPr>
-        <w:t>–</w:t>
-      </w:r>
-      <w:proofErr w:type="gramStart"/>
-      <w:r>
-        <w:rPr>
-          <w:rFonts w:ascii="Courier New" w:hAnsi="Courier New" w:cs="Courier New"/>
-          <w:szCs w:val="18"/>
-          <w:lang w:val="en-US"/>
-        </w:rPr>
-        <w:t>s ./</w:t>
-      </w:r>
-      <w:proofErr w:type="gramEnd"/>
+        <w:t>–s ./</w:t>
+      </w:r>
       <w:r>
         <w:rPr>
           <w:rFonts w:ascii="Courier New" w:hAnsi="Courier New" w:cs="Courier New"/>
@@ -8519,76 +8090,31 @@
           <w:szCs w:val="18"/>
           <w:lang w:val="en-US"/>
         </w:rPr>
-        <w:t xml:space="preserve"> </w:t>
-      </w:r>
-      <w:proofErr w:type="spellStart"/>
+        <w:t xml:space="preserve"> cryo diff –p pass</w:t>
+      </w:r>
       <w:r>
         <w:rPr>
           <w:rFonts w:ascii="Courier New" w:hAnsi="Courier New" w:cs="Courier New"/>
           <w:szCs w:val="18"/>
           <w:lang w:val="en-US"/>
         </w:rPr>
-        <w:t>cryo</w:t>
-      </w:r>
-      <w:proofErr w:type="spellEnd"/>
+        <w:t xml:space="preserve"> –a HmacMD5 –c file.</w:t>
+      </w:r>
+      <w:r>
+        <w:rPr>
+          <w:rFonts w:ascii="Courier New" w:hAnsi="Courier New" w:cs="Courier New"/>
+          <w:lang w:val="en-US"/>
+        </w:rPr>
+        <w:t xml:space="preserve">check </w:t>
+      </w:r>
       <w:r>
         <w:rPr>
           <w:rFonts w:ascii="Courier New" w:hAnsi="Courier New" w:cs="Courier New"/>
           <w:szCs w:val="18"/>
           <w:lang w:val="en-US"/>
         </w:rPr>
-        <w:t xml:space="preserve"> diff –p pass</w:t>
-      </w:r>
-      <w:r>
-        <w:rPr>
-          <w:rFonts w:ascii="Courier New" w:hAnsi="Courier New" w:cs="Courier New"/>
-          <w:szCs w:val="18"/>
-          <w:lang w:val="en-US"/>
-        </w:rPr>
-        <w:t xml:space="preserve"> –a HmacMD5 –c </w:t>
-      </w:r>
-      <w:proofErr w:type="spellStart"/>
-      <w:r>
-        <w:rPr>
-          <w:rFonts w:ascii="Courier New" w:hAnsi="Courier New" w:cs="Courier New"/>
-          <w:szCs w:val="18"/>
-          <w:lang w:val="en-US"/>
-        </w:rPr>
-        <w:t>file.</w:t>
-      </w:r>
-      <w:r>
-        <w:rPr>
-          <w:rFonts w:ascii="Courier New" w:hAnsi="Courier New" w:cs="Courier New"/>
-          <w:lang w:val="en-US"/>
-        </w:rPr>
-        <w:t>check</w:t>
-      </w:r>
-      <w:proofErr w:type="spellEnd"/>
-      <w:r>
-        <w:rPr>
-          <w:rFonts w:ascii="Courier New" w:hAnsi="Courier New" w:cs="Courier New"/>
-          <w:lang w:val="en-US"/>
-        </w:rPr>
-        <w:t xml:space="preserve"> </w:t>
-      </w:r>
-      <w:r>
-        <w:rPr>
-          <w:rFonts w:ascii="Courier New" w:hAnsi="Courier New" w:cs="Courier New"/>
-          <w:szCs w:val="18"/>
-          <w:lang w:val="en-US"/>
-        </w:rPr>
-        <w:t>–</w:t>
-      </w:r>
-      <w:proofErr w:type="gramStart"/>
-      <w:r>
-        <w:rPr>
-          <w:rFonts w:ascii="Courier New" w:hAnsi="Courier New" w:cs="Courier New"/>
-          <w:szCs w:val="18"/>
-          <w:lang w:val="en-US"/>
-        </w:rPr>
-        <w:t>s ./</w:t>
-      </w:r>
-      <w:proofErr w:type="gramEnd"/>
+        <w:t>–s ./</w:t>
+      </w:r>
       <w:r>
         <w:rPr>
           <w:rFonts w:ascii="Courier New" w:hAnsi="Courier New" w:cs="Courier New"/>
@@ -8668,54 +8194,8 @@
           <w:szCs w:val="18"/>
           <w:lang w:val="en-US"/>
         </w:rPr>
-        <w:t xml:space="preserve"> </w:t>
-      </w:r>
-      <w:proofErr w:type="spellStart"/>
-      <w:r>
-        <w:rPr>
-          <w:rFonts w:ascii="Courier New" w:hAnsi="Courier New" w:cs="Courier New"/>
-          <w:szCs w:val="18"/>
-          <w:lang w:val="en-US"/>
-        </w:rPr>
-        <w:t>cryo</w:t>
-      </w:r>
-      <w:proofErr w:type="spellEnd"/>
-      <w:r>
-        <w:rPr>
-          <w:rFonts w:ascii="Courier New" w:hAnsi="Courier New" w:cs="Courier New"/>
-          <w:szCs w:val="18"/>
-          <w:lang w:val="en-US"/>
-        </w:rPr>
-        <w:t xml:space="preserve"> diff –p password –a HmacMD5 –c </w:t>
-      </w:r>
-      <w:proofErr w:type="spellStart"/>
-      <w:r>
-        <w:rPr>
-          <w:rFonts w:ascii="Courier New" w:hAnsi="Courier New" w:cs="Courier New"/>
-          <w:szCs w:val="18"/>
-          <w:lang w:val="en-US"/>
-        </w:rPr>
-        <w:t>file.check</w:t>
-      </w:r>
-      <w:proofErr w:type="spellEnd"/>
-      <w:r>
-        <w:rPr>
-          <w:rFonts w:ascii="Courier New" w:hAnsi="Courier New" w:cs="Courier New"/>
-          <w:szCs w:val="18"/>
-          <w:lang w:val="en-US"/>
-        </w:rPr>
-        <w:t xml:space="preserve"> –</w:t>
-      </w:r>
-      <w:proofErr w:type="gramStart"/>
-      <w:r>
-        <w:rPr>
-          <w:rFonts w:ascii="Courier New" w:hAnsi="Courier New" w:cs="Courier New"/>
-          <w:szCs w:val="18"/>
-          <w:lang w:val="en-US"/>
-        </w:rPr>
-        <w:t>s ./</w:t>
-      </w:r>
-      <w:proofErr w:type="gramEnd"/>
+        <w:t xml:space="preserve"> cryo diff –p password –a HmacMD5 –c file.check –s ./</w:t>
+      </w:r>
       <w:r>
         <w:rPr>
           <w:rFonts w:ascii="Courier New" w:hAnsi="Courier New" w:cs="Courier New"/>
@@ -8737,35 +8217,30 @@
         <w:rPr>
           <w:rFonts w:ascii="Courier New" w:hAnsi="Courier New" w:cs="Courier New"/>
           <w:szCs w:val="18"/>
+          <w:lang w:val="en-US"/>
         </w:rPr>
       </w:pPr>
       <w:r>
         <w:rPr>
           <w:rFonts w:ascii="Courier New" w:hAnsi="Courier New" w:cs="Courier New"/>
           <w:szCs w:val="18"/>
-        </w:rPr>
-        <w:t>Scan '</w:t>
-      </w:r>
-      <w:proofErr w:type="gramStart"/>
+          <w:lang w:val="en-US"/>
+        </w:rPr>
+        <w:t>Scan './</w:t>
+      </w:r>
       <w:r>
         <w:rPr>
           <w:rFonts w:ascii="Courier New" w:hAnsi="Courier New" w:cs="Courier New"/>
           <w:szCs w:val="18"/>
-        </w:rPr>
-        <w:t>./</w:t>
-      </w:r>
-      <w:proofErr w:type="gramEnd"/>
+          <w:lang w:val="en-US"/>
+        </w:rPr>
+        <w:t xml:space="preserve">Dossier' </w:t>
+      </w:r>
       <w:r>
         <w:rPr>
           <w:rFonts w:ascii="Courier New" w:hAnsi="Courier New" w:cs="Courier New"/>
           <w:szCs w:val="18"/>
-        </w:rPr>
-        <w:t xml:space="preserve">Dossier' </w:t>
-      </w:r>
-      <w:r>
-        <w:rPr>
-          <w:rFonts w:ascii="Courier New" w:hAnsi="Courier New" w:cs="Courier New"/>
-          <w:szCs w:val="18"/>
+          <w:lang w:val="en-US"/>
         </w:rPr>
         <w:t>directory</w:t>
       </w:r>
@@ -8791,25 +8266,7 @@
           <w:szCs w:val="18"/>
           <w:lang w:val="en-US"/>
         </w:rPr>
-        <w:t xml:space="preserve">Numbers of </w:t>
-      </w:r>
-      <w:proofErr w:type="gramStart"/>
-      <w:r>
-        <w:rPr>
-          <w:rFonts w:ascii="Courier New" w:hAnsi="Courier New" w:cs="Courier New"/>
-          <w:szCs w:val="18"/>
-          <w:lang w:val="en-US"/>
-        </w:rPr>
-        <w:t>files :</w:t>
-      </w:r>
-      <w:proofErr w:type="gramEnd"/>
-      <w:r>
-        <w:rPr>
-          <w:rFonts w:ascii="Courier New" w:hAnsi="Courier New" w:cs="Courier New"/>
-          <w:szCs w:val="18"/>
-          <w:lang w:val="en-US"/>
-        </w:rPr>
-        <w:t xml:space="preserve"> 23</w:t>
+        <w:t>Numbers of files : 23</w:t>
       </w:r>
     </w:p>
     <w:p>
@@ -8834,35 +8291,15 @@
           <w:lang w:val="en-US"/>
         </w:rPr>
         <w:tab/>
-        <w:t xml:space="preserve">Scan </w:t>
-      </w:r>
-      <w:proofErr w:type="spellStart"/>
-      <w:proofErr w:type="gramStart"/>
+        <w:t xml:space="preserve">Scan progres : </w:t>
+      </w:r>
       <w:r>
         <w:rPr>
           <w:rFonts w:ascii="Courier New" w:hAnsi="Courier New" w:cs="Courier New"/>
           <w:szCs w:val="18"/>
           <w:lang w:val="en-US"/>
         </w:rPr>
-        <w:t>progres</w:t>
-      </w:r>
-      <w:proofErr w:type="spellEnd"/>
-      <w:r>
-        <w:rPr>
-          <w:rFonts w:ascii="Courier New" w:hAnsi="Courier New" w:cs="Courier New"/>
-          <w:szCs w:val="18"/>
-          <w:lang w:val="en-US"/>
-        </w:rPr>
-        <w:t xml:space="preserve"> :</w:t>
-      </w:r>
-      <w:proofErr w:type="gramEnd"/>
-      <w:r>
-        <w:rPr>
-          <w:rFonts w:ascii="Courier New" w:hAnsi="Courier New" w:cs="Courier New"/>
-          <w:szCs w:val="18"/>
-          <w:lang w:val="en-US"/>
-        </w:rPr>
-        <w:t xml:space="preserve"> ||||||||||||||||||||||||</w:t>
+        <w:t>100%</w:t>
       </w:r>
     </w:p>
     <w:p>
@@ -8894,25 +8331,7 @@
           <w:szCs w:val="18"/>
           <w:lang w:val="en-US"/>
         </w:rPr>
-        <w:t>le '</w:t>
-      </w:r>
-      <w:proofErr w:type="spellStart"/>
-      <w:r>
-        <w:rPr>
-          <w:rFonts w:ascii="Courier New" w:hAnsi="Courier New" w:cs="Courier New"/>
-          <w:szCs w:val="18"/>
-          <w:lang w:val="en-US"/>
-        </w:rPr>
-        <w:t>file.check</w:t>
-      </w:r>
-      <w:proofErr w:type="spellEnd"/>
-      <w:r>
-        <w:rPr>
-          <w:rFonts w:ascii="Courier New" w:hAnsi="Courier New" w:cs="Courier New"/>
-          <w:szCs w:val="18"/>
-          <w:lang w:val="en-US"/>
-        </w:rPr>
-        <w:t>' ... Reading ...</w:t>
+        <w:t>le 'file.check' ... Reading ...</w:t>
       </w:r>
       <w:r>
         <w:rPr>
@@ -9062,25 +8481,7 @@
           <w:szCs w:val="18"/>
           <w:lang w:val="en-US"/>
         </w:rPr>
-        <w:t>/</w:t>
-      </w:r>
-      <w:proofErr w:type="spellStart"/>
-      <w:r>
-        <w:rPr>
-          <w:rFonts w:ascii="Courier New" w:hAnsi="Courier New" w:cs="Courier New"/>
-          <w:szCs w:val="18"/>
-          <w:lang w:val="en-US"/>
-        </w:rPr>
-        <w:t>added_directory</w:t>
-      </w:r>
-      <w:proofErr w:type="spellEnd"/>
-      <w:r>
-        <w:rPr>
-          <w:rFonts w:ascii="Courier New" w:hAnsi="Courier New" w:cs="Courier New"/>
-          <w:szCs w:val="18"/>
-          <w:lang w:val="en-US"/>
-        </w:rPr>
-        <w:t>/</w:t>
+        <w:t>/added_directory/</w:t>
       </w:r>
     </w:p>
     <w:p>
@@ -9383,31 +8784,35 @@
         <w:rPr>
           <w:i/>
           <w:sz w:val="18"/>
+          <w:lang w:val="en-US"/>
         </w:rPr>
       </w:pPr>
       <w:r>
         <w:rPr>
           <w:i/>
           <w:sz w:val="18"/>
-        </w:rPr>
-        <w:t xml:space="preserve">E = </w:t>
-      </w:r>
-      <w:proofErr w:type="spellStart"/>
-      <w:r>
+          <w:lang w:val="en-US"/>
+        </w:rPr>
+        <w:t>E = Equal</w:t>
+      </w:r>
+    </w:p>
+    <w:p>
+      <w:pPr>
+        <w:pStyle w:val="Paragraphedeliste"/>
         <w:rPr>
           <w:i/>
           <w:sz w:val="18"/>
-        </w:rPr>
-        <w:t>E</w:t>
-      </w:r>
+          <w:lang w:val="en-US"/>
+        </w:rPr>
+      </w:pPr>
       <w:r>
         <w:rPr>
           <w:i/>
           <w:sz w:val="18"/>
-        </w:rPr>
-        <w:t>qual</w:t>
-      </w:r>
-      <w:proofErr w:type="spellEnd"/>
+          <w:lang w:val="en-US"/>
+        </w:rPr>
+        <w:t>A = Added</w:t>
+      </w:r>
     </w:p>
     <w:p>
       <w:pPr>
@@ -9415,91 +8820,43 @@
         <w:rPr>
           <w:i/>
           <w:sz w:val="18"/>
+          <w:lang w:val="en-US"/>
         </w:rPr>
       </w:pPr>
       <w:r>
         <w:rPr>
           <w:i/>
           <w:sz w:val="18"/>
-        </w:rPr>
-        <w:t xml:space="preserve">A = </w:t>
-      </w:r>
-      <w:proofErr w:type="spellStart"/>
+          <w:lang w:val="en-US"/>
+        </w:rPr>
+        <w:t>M = Modified</w:t>
+      </w:r>
+    </w:p>
+    <w:p>
+      <w:pPr>
+        <w:pStyle w:val="Paragraphedeliste"/>
+      </w:pPr>
       <w:r>
         <w:rPr>
           <w:i/>
           <w:sz w:val="18"/>
         </w:rPr>
-        <w:t>A</w:t>
+        <w:t xml:space="preserve">D = </w:t>
       </w:r>
       <w:r>
         <w:rPr>
           <w:i/>
           <w:sz w:val="18"/>
         </w:rPr>
-        <w:t>dded</w:t>
-      </w:r>
-      <w:proofErr w:type="spellEnd"/>
-    </w:p>
-    <w:p>
-      <w:pPr>
-        <w:pStyle w:val="Paragraphedeliste"/>
+        <w:t>D</w:t>
+      </w:r>
+      <w:r>
         <w:rPr>
           <w:i/>
           <w:sz w:val="18"/>
         </w:rPr>
-      </w:pPr>
-      <w:r>
-        <w:rPr>
-          <w:i/>
-          <w:sz w:val="18"/>
-        </w:rPr>
-        <w:t xml:space="preserve">M = </w:t>
-      </w:r>
-      <w:proofErr w:type="spellStart"/>
-      <w:r>
-        <w:rPr>
-          <w:i/>
-          <w:sz w:val="18"/>
-        </w:rPr>
-        <w:t>M</w:t>
-      </w:r>
-      <w:r>
-        <w:rPr>
-          <w:i/>
-          <w:sz w:val="18"/>
-        </w:rPr>
-        <w:t>odified</w:t>
-      </w:r>
-      <w:proofErr w:type="spellEnd"/>
-    </w:p>
-    <w:p>
-      <w:pPr>
-        <w:pStyle w:val="Paragraphedeliste"/>
-      </w:pPr>
-      <w:r>
-        <w:rPr>
-          <w:i/>
-          <w:sz w:val="18"/>
-        </w:rPr>
-        <w:t xml:space="preserve">D = </w:t>
-      </w:r>
-      <w:proofErr w:type="spellStart"/>
-      <w:r>
-        <w:rPr>
-          <w:i/>
-          <w:sz w:val="18"/>
-        </w:rPr>
-        <w:t>D</w:t>
-      </w:r>
-      <w:r>
-        <w:rPr>
-          <w:i/>
-          <w:sz w:val="18"/>
-        </w:rPr>
         <w:t>eleted</w:t>
       </w:r>
-      <w:proofErr w:type="spellEnd"/>
     </w:p>
     <w:p>
       <w:r>
@@ -9524,14 +8881,12 @@
         <w:rPr>
           <w:rFonts w:ascii="Courier New" w:hAnsi="Courier New" w:cs="Courier New"/>
           <w:szCs w:val="18"/>
-          <w:lang w:val="de-DE"/>
         </w:rPr>
       </w:pPr>
       <w:r>
         <w:rPr>
           <w:rFonts w:ascii="Courier New" w:hAnsi="Courier New" w:cs="Courier New"/>
           <w:szCs w:val="18"/>
-          <w:lang w:val="de-DE"/>
         </w:rPr>
         <w:t>- E a3</w:t>
       </w:r>
@@ -9539,7 +8894,6 @@
         <w:rPr>
           <w:rFonts w:ascii="Courier New" w:hAnsi="Courier New" w:cs="Courier New"/>
           <w:szCs w:val="18"/>
-          <w:lang w:val="de-DE"/>
         </w:rPr>
         <w:t xml:space="preserve">ae529d74b94241dd6e62508444238c </w:t>
       </w:r>
@@ -9547,7 +8901,6 @@
         <w:rPr>
           <w:rFonts w:ascii="Courier New" w:hAnsi="Courier New" w:cs="Courier New"/>
           <w:szCs w:val="18"/>
-          <w:lang w:val="de-DE"/>
         </w:rPr>
         <w:t>./Dossier/untouched.txt</w:t>
       </w:r>
@@ -9627,25 +8980,7 @@
           <w:szCs w:val="18"/>
           <w:lang w:val="en-US"/>
         </w:rPr>
-        <w:t>/</w:t>
-      </w:r>
-      <w:proofErr w:type="spellStart"/>
-      <w:r>
-        <w:rPr>
-          <w:rFonts w:ascii="Courier New" w:hAnsi="Courier New" w:cs="Courier New"/>
-          <w:szCs w:val="18"/>
-          <w:lang w:val="en-US"/>
-        </w:rPr>
-        <w:t>added_directory</w:t>
-      </w:r>
-      <w:proofErr w:type="spellEnd"/>
-      <w:r>
-        <w:rPr>
-          <w:rFonts w:ascii="Courier New" w:hAnsi="Courier New" w:cs="Courier New"/>
-          <w:szCs w:val="18"/>
-          <w:lang w:val="en-US"/>
-        </w:rPr>
-        <w:t>/</w:t>
+        <w:t>/added_directory/</w:t>
       </w:r>
     </w:p>
     <w:p>
@@ -9821,13 +9156,8 @@
     </w:p>
     <w:p>
       <w:r>
-        <w:t xml:space="preserve">Les projets ont été complètement documentés en utilisant des commentaires </w:t>
-      </w:r>
-      <w:proofErr w:type="spellStart"/>
-      <w:r>
-        <w:t>Javadoc</w:t>
-      </w:r>
-      <w:proofErr w:type="spellEnd"/>
+        <w:t>Les projets ont été complètement documentés en utilisant des commentaires Javadoc</w:t>
+      </w:r>
       <w:r>
         <w:t xml:space="preserve">. </w:t>
       </w:r>
@@ -9953,7 +9283,7 @@
         <w:rPr>
           <w:noProof/>
         </w:rPr>
-        <w:t>9</w:t>
+        <w:t>11</w:t>
       </w:r>
     </w:fldSimple>
     <w:r>
@@ -10002,7 +9332,7 @@
         <w:rPr>
           <w:noProof/>
         </w:rPr>
-        <w:t>12</w:t>
+        <w:t>1</w:t>
       </w:r>
     </w:fldSimple>
   </w:p>
@@ -10043,15 +9373,7 @@
         <w:footnoteRef/>
       </w:r>
       <w:r>
-        <w:t xml:space="preserve"> JSAP : Java Simple Argument </w:t>
-      </w:r>
-      <w:proofErr w:type="spellStart"/>
-      <w:r>
-        <w:t>Parser</w:t>
-      </w:r>
-      <w:proofErr w:type="spellEnd"/>
-      <w:r>
-        <w:t xml:space="preserve"> (</w:t>
+        <w:t xml:space="preserve"> JSAP : Java Simple Argument Parser (</w:t>
       </w:r>
       <w:hyperlink r:id="rId1" w:history="1">
         <w:r>
@@ -13066,7 +12388,7 @@
 </file>
 
 <file path=customXml/itemProps1.xml><?xml version="1.0" encoding="utf-8"?>
-<ds:datastoreItem xmlns:ds="http://schemas.openxmlformats.org/officeDocument/2006/customXml" ds:itemID="{25F2412F-FDDF-4412-BFCF-FEB4F20CF188}">
+<ds:datastoreItem xmlns:ds="http://schemas.openxmlformats.org/officeDocument/2006/customXml" ds:itemID="{765266A2-B922-4DBC-8C63-6F7FF8E7212A}">
   <ds:schemaRefs>
     <ds:schemaRef ds:uri="http://schemas.openxmlformats.org/officeDocument/2006/bibliography"/>
   </ds:schemaRefs>

</xml_diff>

<commit_message>
CUi : change args (report)
</commit_message>
<xml_diff>
--- a/report.docx
+++ b/report.docx
@@ -42,7 +42,21 @@
         <w:rPr>
           <w:rStyle w:val="Emphaseple"/>
         </w:rPr>
-        <w:t xml:space="preserve">Ce projet a été réalisé par Karl Woditsch &amp; Georges Olivarès </w:t>
+        <w:t xml:space="preserve">Ce projet a été réalisé par Karl </w:t>
+      </w:r>
+      <w:proofErr w:type="spellStart"/>
+      <w:r>
+        <w:rPr>
+          <w:rStyle w:val="Emphaseple"/>
+        </w:rPr>
+        <w:t>Woditsch</w:t>
+      </w:r>
+      <w:proofErr w:type="spellEnd"/>
+      <w:r>
+        <w:rPr>
+          <w:rStyle w:val="Emphaseple"/>
+        </w:rPr>
+        <w:t xml:space="preserve"> &amp; Georges Olivarès </w:t>
       </w:r>
       <w:r>
         <w:rPr>
@@ -133,7 +147,21 @@
         <w:rPr>
           <w:rStyle w:val="Emphaseple"/>
         </w:rPr>
-        <w:t>un dépôt GitHub disponible</w:t>
+        <w:t xml:space="preserve">un dépôt </w:t>
+      </w:r>
+      <w:proofErr w:type="spellStart"/>
+      <w:r>
+        <w:rPr>
+          <w:rStyle w:val="Emphaseple"/>
+        </w:rPr>
+        <w:t>GitHub</w:t>
+      </w:r>
+      <w:proofErr w:type="spellEnd"/>
+      <w:r>
+        <w:rPr>
+          <w:rStyle w:val="Emphaseple"/>
+        </w:rPr>
+        <w:t xml:space="preserve"> disponible</w:t>
       </w:r>
       <w:r>
         <w:rPr>
@@ -2865,12 +2893,14 @@
           <w:numId w:val="5"/>
         </w:numPr>
       </w:pPr>
+      <w:proofErr w:type="spellStart"/>
       <w:r>
         <w:rPr>
           <w:b/>
         </w:rPr>
         <w:t>MacProtection</w:t>
       </w:r>
+      <w:proofErr w:type="spellEnd"/>
       <w:r>
         <w:t> : Cœur applicatif.</w:t>
       </w:r>
@@ -2883,12 +2913,14 @@
           <w:numId w:val="5"/>
         </w:numPr>
       </w:pPr>
+      <w:proofErr w:type="spellStart"/>
       <w:r>
         <w:rPr>
           <w:b/>
         </w:rPr>
         <w:t>MacProtectionGui</w:t>
       </w:r>
+      <w:proofErr w:type="spellEnd"/>
       <w:r>
         <w:t> : Interface graphique.</w:t>
       </w:r>
@@ -2901,12 +2933,14 @@
           <w:numId w:val="5"/>
         </w:numPr>
       </w:pPr>
+      <w:proofErr w:type="spellStart"/>
       <w:r>
         <w:rPr>
           <w:b/>
         </w:rPr>
         <w:t>MacProtectionCui</w:t>
       </w:r>
+      <w:proofErr w:type="spellEnd"/>
       <w:r>
         <w:t> : Interface console.</w:t>
       </w:r>
@@ -2952,9 +2986,11 @@
                       <w:spacing w:after="0"/>
                       <w:jc w:val="center"/>
                     </w:pPr>
+                    <w:proofErr w:type="spellStart"/>
                     <w:r>
                       <w:t>MacProtection</w:t>
                     </w:r>
+                    <w:proofErr w:type="spellEnd"/>
                   </w:p>
                   <w:p>
                     <w:pPr>
@@ -3035,9 +3071,11 @@
                       <w:spacing w:after="0"/>
                       <w:jc w:val="center"/>
                     </w:pPr>
+                    <w:proofErr w:type="spellStart"/>
                     <w:r>
                       <w:t>MacProtectionGui</w:t>
                     </w:r>
+                    <w:proofErr w:type="spellEnd"/>
                   </w:p>
                   <w:p>
                     <w:pPr>
@@ -3171,9 +3209,11 @@
                       <w:spacing w:after="0"/>
                       <w:jc w:val="center"/>
                     </w:pPr>
+                    <w:proofErr w:type="spellStart"/>
                     <w:r>
                       <w:t>MacProtectionCui</w:t>
                     </w:r>
+                    <w:proofErr w:type="spellEnd"/>
                   </w:p>
                   <w:p>
                     <w:pPr>
@@ -3288,8 +3328,13 @@
       <w:bookmarkStart w:id="4" w:name="_Toc354742124"/>
       <w:r>
         <w:lastRenderedPageBreak/>
-        <w:t>Cœur applicatif : MacProtection</w:t>
-      </w:r>
+        <w:t xml:space="preserve">Cœur applicatif : </w:t>
+      </w:r>
+      <w:proofErr w:type="spellStart"/>
+      <w:r>
+        <w:t>MacProtection</w:t>
+      </w:r>
+      <w:proofErr w:type="spellEnd"/>
       <w:r>
         <w:t xml:space="preserve"> (Java 7)</w:t>
       </w:r>
@@ -3380,30 +3425,36 @@
       <w:r>
         <w:t xml:space="preserve"> : Calculs des hash de fichiers à la volée via un </w:t>
       </w:r>
+      <w:proofErr w:type="spellStart"/>
       <w:r>
         <w:rPr>
           <w:rFonts w:ascii="Courier New" w:hAnsi="Courier New" w:cs="Courier New"/>
         </w:rPr>
         <w:t>FilterInputStream</w:t>
       </w:r>
+      <w:proofErr w:type="spellEnd"/>
       <w:r>
         <w:t xml:space="preserve"> (</w:t>
       </w:r>
+      <w:proofErr w:type="spellStart"/>
       <w:r>
         <w:rPr>
           <w:rFonts w:ascii="Courier New" w:hAnsi="Courier New" w:cs="Courier New"/>
         </w:rPr>
         <w:t>MacInputStream</w:t>
       </w:r>
+      <w:proofErr w:type="spellEnd"/>
       <w:r>
         <w:t xml:space="preserve">) et listing des algorithmes de hash disponibles grâce a </w:t>
       </w:r>
+      <w:proofErr w:type="spellStart"/>
       <w:r>
         <w:rPr>
           <w:rFonts w:ascii="Courier New" w:hAnsi="Courier New" w:cs="Courier New"/>
         </w:rPr>
         <w:t>MacAlgorithm</w:t>
       </w:r>
+      <w:proofErr w:type="spellEnd"/>
       <w:r>
         <w:t>.</w:t>
       </w:r>
@@ -3425,53 +3476,71 @@
       <w:r>
         <w:t xml:space="preserve"> : Classes du package </w:t>
       </w:r>
+      <w:proofErr w:type="spellStart"/>
       <w:r>
         <w:rPr>
           <w:rFonts w:ascii="Courier New" w:hAnsi="Courier New" w:cs="Courier New"/>
         </w:rPr>
         <w:t>core.tree</w:t>
       </w:r>
+      <w:proofErr w:type="spellEnd"/>
       <w:r>
         <w:t xml:space="preserve"> (</w:t>
       </w:r>
+      <w:proofErr w:type="spellStart"/>
       <w:r>
         <w:rPr>
           <w:rFonts w:ascii="Courier New" w:hAnsi="Courier New" w:cs="Courier New"/>
         </w:rPr>
         <w:t>ParentedTreeElement</w:t>
       </w:r>
+      <w:proofErr w:type="spellEnd"/>
       <w:r>
         <w:t xml:space="preserve">, </w:t>
       </w:r>
+      <w:proofErr w:type="spellStart"/>
       <w:r>
         <w:rPr>
           <w:rFonts w:ascii="Courier New" w:hAnsi="Courier New" w:cs="Courier New"/>
         </w:rPr>
         <w:t>HashedFile</w:t>
       </w:r>
+      <w:proofErr w:type="spellEnd"/>
       <w:r>
         <w:t xml:space="preserve">, </w:t>
       </w:r>
+      <w:proofErr w:type="spellStart"/>
       <w:r>
         <w:rPr>
           <w:rFonts w:ascii="Courier New" w:hAnsi="Courier New" w:cs="Courier New"/>
         </w:rPr>
         <w:t>Folder</w:t>
       </w:r>
+      <w:proofErr w:type="spellEnd"/>
       <w:r>
         <w:t>)</w:t>
       </w:r>
       <w:r>
         <w:t xml:space="preserve">. L’ensemble de ces classes implémentent </w:t>
       </w:r>
+      <w:proofErr w:type="spellStart"/>
       <w:r>
         <w:rPr>
           <w:rFonts w:ascii="Courier New" w:hAnsi="Courier New" w:cs="Courier New"/>
         </w:rPr>
         <w:t>Serializable</w:t>
       </w:r>
-      <w:r>
-        <w:t xml:space="preserve"> et sont donc sérialisables. </w:t>
+      <w:proofErr w:type="spellEnd"/>
+      <w:r>
+        <w:t xml:space="preserve"> et sont donc </w:t>
+      </w:r>
+      <w:proofErr w:type="spellStart"/>
+      <w:r>
+        <w:t>sérialisables</w:t>
+      </w:r>
+      <w:proofErr w:type="spellEnd"/>
+      <w:r>
+        <w:t xml:space="preserve">. </w:t>
       </w:r>
     </w:p>
     <w:p>
@@ -3497,33 +3566,39 @@
       <w:r>
         <w:t xml:space="preserve">Classes du package </w:t>
       </w:r>
+      <w:proofErr w:type="spellStart"/>
       <w:r>
         <w:rPr>
           <w:rFonts w:ascii="Courier New" w:hAnsi="Courier New" w:cs="Courier New"/>
         </w:rPr>
         <w:t>core.check</w:t>
       </w:r>
+      <w:proofErr w:type="spellEnd"/>
       <w:r>
         <w:t xml:space="preserve">. </w:t>
       </w:r>
       <w:r>
         <w:t xml:space="preserve">Un fichier de vérification peut être généré à partir d’un arbre représentatif par la classe </w:t>
       </w:r>
+      <w:proofErr w:type="spellStart"/>
       <w:r>
         <w:rPr>
           <w:rFonts w:ascii="Courier New" w:hAnsi="Courier New" w:cs="Courier New"/>
         </w:rPr>
         <w:t>CheckWriter</w:t>
       </w:r>
+      <w:proofErr w:type="spellEnd"/>
       <w:r>
         <w:t xml:space="preserve">, l’auto certification est automatique. Ce fichier peut être lu (et certifié) par la classe </w:t>
       </w:r>
+      <w:proofErr w:type="spellStart"/>
       <w:r>
         <w:rPr>
           <w:rFonts w:ascii="Courier New" w:hAnsi="Courier New" w:cs="Courier New"/>
         </w:rPr>
         <w:t>CheckReader</w:t>
       </w:r>
+      <w:proofErr w:type="spellEnd"/>
       <w:r>
         <w:t xml:space="preserve"> qui régénère un arbre représentatif. Le système de fichiers est authentifié par comparaison des arbres.</w:t>
       </w:r>
@@ -3551,12 +3626,14 @@
       <w:r>
         <w:t xml:space="preserve">Classes du package </w:t>
       </w:r>
+      <w:proofErr w:type="spellStart"/>
       <w:r>
         <w:rPr>
           <w:rFonts w:ascii="Courier New" w:hAnsi="Courier New" w:cs="Courier New"/>
         </w:rPr>
         <w:t>core.processor</w:t>
       </w:r>
+      <w:proofErr w:type="spellEnd"/>
       <w:r>
         <w:t xml:space="preserve">. </w:t>
       </w:r>
@@ -3578,12 +3655,14 @@
       <w:r>
         <w:t xml:space="preserve"> (</w:t>
       </w:r>
+      <w:proofErr w:type="spellStart"/>
       <w:r>
         <w:rPr>
           <w:rFonts w:ascii="Courier New" w:hAnsi="Courier New" w:cs="Courier New"/>
         </w:rPr>
         <w:t>MacProcessorEvent</w:t>
       </w:r>
+      <w:proofErr w:type="spellEnd"/>
       <w:r>
         <w:t>)</w:t>
       </w:r>
@@ -3593,12 +3672,14 @@
       <w:r>
         <w:t xml:space="preserve"> (</w:t>
       </w:r>
+      <w:proofErr w:type="spellStart"/>
       <w:r>
         <w:rPr>
           <w:rFonts w:ascii="Courier New" w:hAnsi="Courier New" w:cs="Courier New"/>
         </w:rPr>
         <w:t>MacProcessorListener</w:t>
       </w:r>
+      <w:proofErr w:type="spellEnd"/>
       <w:r>
         <w:t>)</w:t>
       </w:r>
@@ -3742,12 +3823,14 @@
                         <w:rFonts w:ascii="Courier New" w:hAnsi="Courier New" w:cs="Courier New"/>
                       </w:rPr>
                     </w:pPr>
+                    <w:proofErr w:type="spellStart"/>
                     <w:r>
                       <w:rPr>
                         <w:rFonts w:ascii="Courier New" w:hAnsi="Courier New" w:cs="Courier New"/>
                       </w:rPr>
                       <w:t>ObjectOutputStream</w:t>
                     </w:r>
+                    <w:proofErr w:type="spellEnd"/>
                   </w:p>
                 </w:txbxContent>
               </v:textbox>
@@ -3762,12 +3845,14 @@
                         <w:rFonts w:ascii="Courier New" w:hAnsi="Courier New" w:cs="Courier New"/>
                       </w:rPr>
                     </w:pPr>
+                    <w:proofErr w:type="spellStart"/>
                     <w:r>
                       <w:rPr>
                         <w:rFonts w:ascii="Courier New" w:hAnsi="Courier New" w:cs="Courier New"/>
                       </w:rPr>
                       <w:t>GZipOutputStream</w:t>
                     </w:r>
+                    <w:proofErr w:type="spellEnd"/>
                   </w:p>
                 </w:txbxContent>
               </v:textbox>
@@ -3782,12 +3867,14 @@
                         <w:rFonts w:ascii="Courier New" w:hAnsi="Courier New" w:cs="Courier New"/>
                       </w:rPr>
                     </w:pPr>
+                    <w:proofErr w:type="spellStart"/>
                     <w:r>
                       <w:rPr>
                         <w:rFonts w:ascii="Courier New" w:hAnsi="Courier New" w:cs="Courier New"/>
                       </w:rPr>
                       <w:t>MacInputStream</w:t>
                     </w:r>
+                    <w:proofErr w:type="spellEnd"/>
                   </w:p>
                 </w:txbxContent>
               </v:textbox>
@@ -3802,12 +3889,14 @@
                         <w:rFonts w:ascii="Courier New" w:hAnsi="Courier New" w:cs="Courier New"/>
                       </w:rPr>
                     </w:pPr>
+                    <w:proofErr w:type="spellStart"/>
                     <w:r>
                       <w:rPr>
                         <w:rFonts w:ascii="Courier New" w:hAnsi="Courier New" w:cs="Courier New"/>
                       </w:rPr>
                       <w:t>FileOutputStream</w:t>
                     </w:r>
+                    <w:proofErr w:type="spellEnd"/>
                   </w:p>
                 </w:txbxContent>
               </v:textbox>
@@ -3823,12 +3912,14 @@
                         <w:rFonts w:ascii="Courier New" w:hAnsi="Courier New" w:cs="Courier New"/>
                       </w:rPr>
                     </w:pPr>
+                    <w:proofErr w:type="spellStart"/>
                     <w:r>
                       <w:rPr>
                         <w:rFonts w:ascii="Courier New" w:hAnsi="Courier New" w:cs="Courier New"/>
                       </w:rPr>
                       <w:t>Folder</w:t>
                     </w:r>
+                    <w:proofErr w:type="spellEnd"/>
                   </w:p>
                   <w:p>
                     <w:pPr>
@@ -3940,12 +4031,14 @@
                         <w:rFonts w:ascii="Courier New" w:hAnsi="Courier New" w:cs="Courier New"/>
                       </w:rPr>
                     </w:pPr>
+                    <w:proofErr w:type="spellStart"/>
                     <w:r>
                       <w:rPr>
                         <w:rFonts w:ascii="Courier New" w:hAnsi="Courier New" w:cs="Courier New"/>
                       </w:rPr>
                       <w:t>TemporaryFile</w:t>
                     </w:r>
+                    <w:proofErr w:type="spellEnd"/>
                   </w:p>
                   <w:p>
                     <w:pPr>
@@ -4064,6 +4157,7 @@
                         <w:rFonts w:ascii="Courier New" w:hAnsi="Courier New" w:cs="Courier New"/>
                       </w:rPr>
                     </w:pPr>
+                    <w:proofErr w:type="spellStart"/>
                     <w:r>
                       <w:rPr>
                         <w:rFonts w:ascii="Courier New" w:hAnsi="Courier New" w:cs="Courier New"/>
@@ -4082,6 +4176,7 @@
                       </w:rPr>
                       <w:t>Stream</w:t>
                     </w:r>
+                    <w:proofErr w:type="spellEnd"/>
                   </w:p>
                 </w:txbxContent>
               </v:textbox>
@@ -4096,12 +4191,14 @@
                         <w:rFonts w:ascii="Courier New" w:hAnsi="Courier New" w:cs="Courier New"/>
                       </w:rPr>
                     </w:pPr>
+                    <w:proofErr w:type="spellStart"/>
                     <w:r>
                       <w:rPr>
                         <w:rFonts w:ascii="Courier New" w:hAnsi="Courier New" w:cs="Courier New"/>
                       </w:rPr>
                       <w:t>GZipInputStream</w:t>
                     </w:r>
+                    <w:proofErr w:type="spellEnd"/>
                   </w:p>
                 </w:txbxContent>
               </v:textbox>
@@ -4116,12 +4213,14 @@
                         <w:rFonts w:ascii="Courier New" w:hAnsi="Courier New" w:cs="Courier New"/>
                       </w:rPr>
                     </w:pPr>
+                    <w:proofErr w:type="spellStart"/>
                     <w:r>
                       <w:rPr>
                         <w:rFonts w:ascii="Courier New" w:hAnsi="Courier New" w:cs="Courier New"/>
                       </w:rPr>
                       <w:t>MacInputStream</w:t>
                     </w:r>
+                    <w:proofErr w:type="spellEnd"/>
                   </w:p>
                 </w:txbxContent>
               </v:textbox>
@@ -4136,12 +4235,14 @@
                         <w:rFonts w:ascii="Courier New" w:hAnsi="Courier New" w:cs="Courier New"/>
                       </w:rPr>
                     </w:pPr>
+                    <w:proofErr w:type="spellStart"/>
                     <w:r>
                       <w:rPr>
                         <w:rFonts w:ascii="Courier New" w:hAnsi="Courier New" w:cs="Courier New"/>
                       </w:rPr>
                       <w:t>FileInputStream</w:t>
                     </w:r>
+                    <w:proofErr w:type="spellEnd"/>
                   </w:p>
                 </w:txbxContent>
               </v:textbox>
@@ -4157,12 +4258,14 @@
                         <w:rFonts w:ascii="Courier New" w:hAnsi="Courier New" w:cs="Courier New"/>
                       </w:rPr>
                     </w:pPr>
+                    <w:proofErr w:type="spellStart"/>
                     <w:r>
                       <w:rPr>
                         <w:rFonts w:ascii="Courier New" w:hAnsi="Courier New" w:cs="Courier New"/>
                       </w:rPr>
                       <w:t>Folder</w:t>
                     </w:r>
+                    <w:proofErr w:type="spellEnd"/>
                   </w:p>
                   <w:p>
                     <w:pPr>
@@ -4198,9 +4301,11 @@
               <v:textbox style="mso-next-textbox:#_x0000_s1086">
                 <w:txbxContent>
                   <w:p>
+                    <w:proofErr w:type="spellStart"/>
                     <w:r>
                       <w:t>Désérialisation</w:t>
                     </w:r>
+                    <w:proofErr w:type="spellEnd"/>
                   </w:p>
                 </w:txbxContent>
               </v:textbox>
@@ -4210,8 +4315,13 @@
                 <w:txbxContent>
                   <w:p>
                     <w:r>
-                      <w:t>Lecture de l’arbre désérialisé</w:t>
+                      <w:t xml:space="preserve">Lecture de l’arbre </w:t>
                     </w:r>
+                    <w:proofErr w:type="spellStart"/>
+                    <w:r>
+                      <w:t>désérialisé</w:t>
+                    </w:r>
+                    <w:proofErr w:type="spellEnd"/>
                   </w:p>
                 </w:txbxContent>
               </v:textbox>
@@ -4357,12 +4467,14 @@
                         <w:rFonts w:ascii="Courier New" w:hAnsi="Courier New" w:cs="Courier New"/>
                       </w:rPr>
                     </w:pPr>
+                    <w:proofErr w:type="spellStart"/>
                     <w:r>
                       <w:rPr>
                         <w:rFonts w:ascii="Courier New" w:hAnsi="Courier New" w:cs="Courier New"/>
                       </w:rPr>
                       <w:t>TemporaryFile</w:t>
                     </w:r>
+                    <w:proofErr w:type="spellEnd"/>
                   </w:p>
                   <w:p>
                     <w:pPr>
@@ -4507,8 +4619,13 @@
       <w:bookmarkStart w:id="11" w:name="_Toc354742131"/>
       <w:r>
         <w:lastRenderedPageBreak/>
-        <w:t>Interface graphique : MacProtectionGui</w:t>
-      </w:r>
+        <w:t xml:space="preserve">Interface graphique : </w:t>
+      </w:r>
+      <w:proofErr w:type="spellStart"/>
+      <w:r>
+        <w:t>MacProtectionGui</w:t>
+      </w:r>
+      <w:proofErr w:type="spellEnd"/>
       <w:r>
         <w:t xml:space="preserve"> (Java 7 &amp; Java FX 2.3)</w:t>
       </w:r>
@@ -4536,7 +4653,15 @@
         <w:t xml:space="preserve">Java 7 et </w:t>
       </w:r>
       <w:r>
-        <w:t xml:space="preserve">Java FX 2.3 (Runtime intégré </w:t>
+        <w:t>Java FX 2.3 (</w:t>
+      </w:r>
+      <w:proofErr w:type="spellStart"/>
+      <w:r>
+        <w:t>Runtime</w:t>
+      </w:r>
+      <w:proofErr w:type="spellEnd"/>
+      <w:r>
+        <w:t xml:space="preserve"> intégré </w:t>
       </w:r>
       <w:r>
         <w:t>à</w:t>
@@ -4626,9 +4751,11 @@
       <w:r>
         <w:t xml:space="preserve"> apportés par le cœur). Toutes les interfaces utilisent des </w:t>
       </w:r>
+      <w:proofErr w:type="spellStart"/>
       <w:r>
         <w:t>beans</w:t>
       </w:r>
+      <w:proofErr w:type="spellEnd"/>
       <w:r>
         <w:t xml:space="preserve"> Java FX pour associer les données du modèle aux vues et contrôleurs.</w:t>
       </w:r>
@@ -4927,7 +5054,15 @@
     </w:p>
     <w:p>
       <w:r>
-        <w:t xml:space="preserve">Un déplacement ou le renommage d’un fichier ou dossier est </w:t>
+        <w:t xml:space="preserve">Un déplacement ou le </w:t>
+      </w:r>
+      <w:proofErr w:type="spellStart"/>
+      <w:r>
+        <w:t>renommage</w:t>
+      </w:r>
+      <w:proofErr w:type="spellEnd"/>
+      <w:r>
+        <w:t xml:space="preserve"> d’un fichier ou dossier est </w:t>
       </w:r>
       <w:r>
         <w:t>perçu</w:t>
@@ -5002,8 +5137,13 @@
       <w:bookmarkStart w:id="16" w:name="_Toc354742136"/>
       <w:r>
         <w:lastRenderedPageBreak/>
-        <w:t>Interface console : MacProtectionCui</w:t>
-      </w:r>
+        <w:t xml:space="preserve">Interface console : </w:t>
+      </w:r>
+      <w:proofErr w:type="spellStart"/>
+      <w:r>
+        <w:t>MacProtectionCui</w:t>
+      </w:r>
+      <w:proofErr w:type="spellEnd"/>
       <w:r>
         <w:t xml:space="preserve"> (Java 7)</w:t>
       </w:r>
@@ -5175,7 +5315,27 @@
           <w:i w:val="0"/>
           <w:color w:val="auto"/>
         </w:rPr>
-        <w:t>-arg value</w:t>
+        <w:t>-</w:t>
+      </w:r>
+      <w:proofErr w:type="spellStart"/>
+      <w:r>
+        <w:rPr>
+          <w:rStyle w:val="Emphaseple"/>
+          <w:rFonts w:ascii="Courier New" w:hAnsi="Courier New" w:cs="Courier New"/>
+          <w:i w:val="0"/>
+          <w:color w:val="auto"/>
+        </w:rPr>
+        <w:t>arg</w:t>
+      </w:r>
+      <w:proofErr w:type="spellEnd"/>
+      <w:r>
+        <w:rPr>
+          <w:rStyle w:val="Emphaseple"/>
+          <w:rFonts w:ascii="Courier New" w:hAnsi="Courier New" w:cs="Courier New"/>
+          <w:i w:val="0"/>
+          <w:color w:val="auto"/>
+        </w:rPr>
+        <w:t xml:space="preserve"> value</w:t>
       </w:r>
       <w:r>
         <w:rPr>
@@ -5234,7 +5394,27 @@
           <w:i w:val="0"/>
           <w:color w:val="auto"/>
         </w:rPr>
-        <w:t>--arg value</w:t>
+        <w:t>--</w:t>
+      </w:r>
+      <w:proofErr w:type="spellStart"/>
+      <w:r>
+        <w:rPr>
+          <w:rStyle w:val="Emphaseple"/>
+          <w:rFonts w:ascii="Courier New" w:hAnsi="Courier New" w:cs="Courier New"/>
+          <w:i w:val="0"/>
+          <w:color w:val="auto"/>
+        </w:rPr>
+        <w:t>arg</w:t>
+      </w:r>
+      <w:proofErr w:type="spellEnd"/>
+      <w:r>
+        <w:rPr>
+          <w:rStyle w:val="Emphaseple"/>
+          <w:rFonts w:ascii="Courier New" w:hAnsi="Courier New" w:cs="Courier New"/>
+          <w:i w:val="0"/>
+          <w:color w:val="auto"/>
+        </w:rPr>
+        <w:t xml:space="preserve"> value</w:t>
       </w:r>
     </w:p>
     <w:p>
@@ -5327,6 +5507,7 @@
               <w:pStyle w:val="Sansinterligne"/>
               <w:jc w:val="center"/>
             </w:pPr>
+            <w:proofErr w:type="spellStart"/>
             <w:r>
               <w:rPr>
                 <w:rFonts w:ascii="Courier New" w:hAnsi="Courier New" w:cs="Courier New"/>
@@ -5335,6 +5516,7 @@
               </w:rPr>
               <w:t>optional</w:t>
             </w:r>
+            <w:proofErr w:type="spellEnd"/>
           </w:p>
         </w:tc>
         <w:tc>
@@ -5498,6 +5680,7 @@
                 <w:color w:val="auto"/>
               </w:rPr>
             </w:pPr>
+            <w:proofErr w:type="spellStart"/>
             <w:r>
               <w:rPr>
                 <w:color w:val="auto"/>
@@ -5505,6 +5688,7 @@
               </w:rPr>
               <w:t>algos</w:t>
             </w:r>
+            <w:proofErr w:type="spellEnd"/>
           </w:p>
         </w:tc>
       </w:tr>
@@ -5606,21 +5790,7 @@
                 <w:color w:val="auto"/>
                 <w:lang w:val="en-US"/>
               </w:rPr>
-              <w:t xml:space="preserve"> -p &lt;password&gt; -a &lt;algorithm&gt; [-s &lt;source&gt;] [-t &lt;</w:t>
-            </w:r>
-            <w:r>
-              <w:rPr>
-                <w:color w:val="auto"/>
-                <w:lang w:val="en-US"/>
-              </w:rPr>
-              <w:t>tree</w:t>
-            </w:r>
-            <w:r>
-              <w:rPr>
-                <w:color w:val="auto"/>
-                <w:lang w:val="en-US"/>
-              </w:rPr>
-              <w:t>&gt;]</w:t>
+              <w:t xml:space="preserve"> -p &lt;password&gt; -a &lt;algorithm&gt; [-s &lt;source&gt;]</w:t>
             </w:r>
           </w:p>
         </w:tc>
@@ -5710,6 +5880,7 @@
               <w:pStyle w:val="Sansinterligne"/>
               <w:jc w:val="center"/>
             </w:pPr>
+            <w:proofErr w:type="spellStart"/>
             <w:r>
               <w:rPr>
                 <w:rFonts w:ascii="Courier New" w:hAnsi="Courier New" w:cs="Courier New"/>
@@ -5717,6 +5888,7 @@
               </w:rPr>
               <w:t>password</w:t>
             </w:r>
+            <w:proofErr w:type="spellEnd"/>
           </w:p>
         </w:tc>
         <w:tc>
@@ -5754,6 +5926,7 @@
             <w:tcW w:w="1081" w:type="dxa"/>
             <w:tcBorders>
               <w:left w:val="single" w:sz="8" w:space="0" w:color="auto"/>
+              <w:bottom w:val="nil"/>
             </w:tcBorders>
             <w:shd w:val="clear" w:color="auto" w:fill="F2F2F2" w:themeFill="background1" w:themeFillShade="F2"/>
             <w:vAlign w:val="center"/>
@@ -5768,6 +5941,9 @@
         <w:tc>
           <w:tcPr>
             <w:tcW w:w="433" w:type="dxa"/>
+            <w:tcBorders>
+              <w:bottom w:val="nil"/>
+            </w:tcBorders>
             <w:shd w:val="clear" w:color="auto" w:fill="F2F2F2" w:themeFill="background1" w:themeFillShade="F2"/>
             <w:vAlign w:val="center"/>
           </w:tcPr>
@@ -5797,6 +5973,9 @@
         <w:tc>
           <w:tcPr>
             <w:tcW w:w="973" w:type="dxa"/>
+            <w:tcBorders>
+              <w:bottom w:val="nil"/>
+            </w:tcBorders>
             <w:shd w:val="clear" w:color="auto" w:fill="F2F2F2" w:themeFill="background1" w:themeFillShade="F2"/>
             <w:vAlign w:val="center"/>
           </w:tcPr>
@@ -5818,6 +5997,9 @@
         <w:tc>
           <w:tcPr>
             <w:tcW w:w="1343" w:type="dxa"/>
+            <w:tcBorders>
+              <w:bottom w:val="nil"/>
+            </w:tcBorders>
             <w:shd w:val="clear" w:color="auto" w:fill="F2F2F2" w:themeFill="background1" w:themeFillShade="F2"/>
             <w:vAlign w:val="center"/>
           </w:tcPr>
@@ -5826,6 +6008,7 @@
               <w:pStyle w:val="Sansinterligne"/>
               <w:jc w:val="center"/>
             </w:pPr>
+            <w:proofErr w:type="spellStart"/>
             <w:r>
               <w:rPr>
                 <w:rFonts w:ascii="Courier New" w:hAnsi="Courier New" w:cs="Courier New"/>
@@ -5833,12 +6016,14 @@
               </w:rPr>
               <w:t>algorithm</w:t>
             </w:r>
+            <w:proofErr w:type="spellEnd"/>
           </w:p>
         </w:tc>
         <w:tc>
           <w:tcPr>
             <w:tcW w:w="4820" w:type="dxa"/>
             <w:tcBorders>
+              <w:bottom w:val="nil"/>
               <w:right w:val="single" w:sz="8" w:space="0" w:color="auto"/>
             </w:tcBorders>
             <w:shd w:val="clear" w:color="auto" w:fill="F2F2F2" w:themeFill="background1" w:themeFillShade="F2"/>
@@ -5874,7 +6059,9 @@
           <w:tcPr>
             <w:tcW w:w="1081" w:type="dxa"/>
             <w:tcBorders>
+              <w:top w:val="nil"/>
               <w:left w:val="single" w:sz="8" w:space="0" w:color="auto"/>
+              <w:bottom w:val="single" w:sz="4" w:space="0" w:color="auto"/>
             </w:tcBorders>
             <w:shd w:val="clear" w:color="auto" w:fill="F2F2F2" w:themeFill="background1" w:themeFillShade="F2"/>
             <w:vAlign w:val="center"/>
@@ -5884,6 +6071,7 @@
               <w:pStyle w:val="Sansinterligne"/>
               <w:jc w:val="center"/>
             </w:pPr>
+            <w:proofErr w:type="spellStart"/>
             <w:r>
               <w:rPr>
                 <w:rFonts w:ascii="Courier New" w:hAnsi="Courier New" w:cs="Courier New"/>
@@ -5892,11 +6080,16 @@
               </w:rPr>
               <w:t>optional</w:t>
             </w:r>
+            <w:proofErr w:type="spellEnd"/>
           </w:p>
         </w:tc>
         <w:tc>
           <w:tcPr>
             <w:tcW w:w="433" w:type="dxa"/>
+            <w:tcBorders>
+              <w:top w:val="nil"/>
+              <w:bottom w:val="single" w:sz="4" w:space="0" w:color="auto"/>
+            </w:tcBorders>
             <w:shd w:val="clear" w:color="auto" w:fill="F2F2F2" w:themeFill="background1" w:themeFillShade="F2"/>
             <w:vAlign w:val="center"/>
           </w:tcPr>
@@ -5921,6 +6114,10 @@
         <w:tc>
           <w:tcPr>
             <w:tcW w:w="973" w:type="dxa"/>
+            <w:tcBorders>
+              <w:top w:val="nil"/>
+              <w:bottom w:val="single" w:sz="4" w:space="0" w:color="auto"/>
+            </w:tcBorders>
             <w:shd w:val="clear" w:color="auto" w:fill="F2F2F2" w:themeFill="background1" w:themeFillShade="F2"/>
             <w:vAlign w:val="center"/>
           </w:tcPr>
@@ -5947,6 +6144,10 @@
         <w:tc>
           <w:tcPr>
             <w:tcW w:w="1343" w:type="dxa"/>
+            <w:tcBorders>
+              <w:top w:val="nil"/>
+              <w:bottom w:val="single" w:sz="4" w:space="0" w:color="auto"/>
+            </w:tcBorders>
             <w:shd w:val="clear" w:color="auto" w:fill="F2F2F2" w:themeFill="background1" w:themeFillShade="F2"/>
             <w:vAlign w:val="center"/>
           </w:tcPr>
@@ -5972,6 +6173,8 @@
           <w:tcPr>
             <w:tcW w:w="4820" w:type="dxa"/>
             <w:tcBorders>
+              <w:top w:val="nil"/>
+              <w:bottom w:val="single" w:sz="4" w:space="0" w:color="auto"/>
               <w:right w:val="single" w:sz="8" w:space="0" w:color="auto"/>
             </w:tcBorders>
             <w:shd w:val="clear" w:color="auto" w:fill="F2F2F2" w:themeFill="background1" w:themeFillShade="F2"/>
@@ -5989,144 +6192,6 @@
                 <w:sz w:val="20"/>
               </w:rPr>
               <w:t>Dossier de travail</w:t>
-            </w:r>
-          </w:p>
-        </w:tc>
-      </w:tr>
-      <w:tr>
-        <w:trPr>
-          <w:jc w:val="center"/>
-        </w:trPr>
-        <w:tc>
-          <w:tcPr>
-            <w:tcW w:w="1081" w:type="dxa"/>
-            <w:tcBorders>
-              <w:left w:val="single" w:sz="8" w:space="0" w:color="auto"/>
-              <w:bottom w:val="single" w:sz="8" w:space="0" w:color="auto"/>
-            </w:tcBorders>
-            <w:shd w:val="clear" w:color="auto" w:fill="F2F2F2" w:themeFill="background1" w:themeFillShade="F2"/>
-            <w:vAlign w:val="center"/>
-          </w:tcPr>
-          <w:p>
-            <w:pPr>
-              <w:pStyle w:val="Sansinterligne"/>
-              <w:jc w:val="center"/>
-            </w:pPr>
-            <w:r>
-              <w:rPr>
-                <w:rFonts w:ascii="Courier New" w:hAnsi="Courier New" w:cs="Courier New"/>
-                <w:color w:val="4F81BD" w:themeColor="accent1"/>
-                <w:sz w:val="18"/>
-              </w:rPr>
-              <w:t>optional</w:t>
-            </w:r>
-          </w:p>
-        </w:tc>
-        <w:tc>
-          <w:tcPr>
-            <w:tcW w:w="433" w:type="dxa"/>
-            <w:tcBorders>
-              <w:bottom w:val="single" w:sz="8" w:space="0" w:color="auto"/>
-            </w:tcBorders>
-            <w:shd w:val="clear" w:color="auto" w:fill="F2F2F2" w:themeFill="background1" w:themeFillShade="F2"/>
-            <w:vAlign w:val="center"/>
-          </w:tcPr>
-          <w:p>
-            <w:pPr>
-              <w:pStyle w:val="Sansinterligne"/>
-              <w:jc w:val="center"/>
-              <w:rPr>
-                <w:rFonts w:ascii="Courier New" w:hAnsi="Courier New" w:cs="Courier New"/>
-                <w:sz w:val="18"/>
-              </w:rPr>
-            </w:pPr>
-            <w:r>
-              <w:rPr>
-                <w:rFonts w:ascii="Courier New" w:hAnsi="Courier New" w:cs="Courier New"/>
-                <w:sz w:val="18"/>
-              </w:rPr>
-              <w:t>–t</w:t>
-            </w:r>
-          </w:p>
-        </w:tc>
-        <w:tc>
-          <w:tcPr>
-            <w:tcW w:w="973" w:type="dxa"/>
-            <w:tcBorders>
-              <w:bottom w:val="single" w:sz="8" w:space="0" w:color="auto"/>
-            </w:tcBorders>
-            <w:shd w:val="clear" w:color="auto" w:fill="F2F2F2" w:themeFill="background1" w:themeFillShade="F2"/>
-            <w:vAlign w:val="center"/>
-          </w:tcPr>
-          <w:p>
-            <w:pPr>
-              <w:pStyle w:val="Sansinterligne"/>
-              <w:jc w:val="center"/>
-              <w:rPr>
-                <w:rFonts w:ascii="Courier New" w:hAnsi="Courier New" w:cs="Courier New"/>
-                <w:color w:val="808080" w:themeColor="background1" w:themeShade="80"/>
-                <w:sz w:val="18"/>
-              </w:rPr>
-            </w:pPr>
-            <w:r>
-              <w:rPr>
-                <w:rFonts w:ascii="Courier New" w:hAnsi="Courier New" w:cs="Courier New"/>
-                <w:color w:val="808080" w:themeColor="background1" w:themeShade="80"/>
-                <w:sz w:val="18"/>
-              </w:rPr>
-              <w:t>boolean</w:t>
-            </w:r>
-          </w:p>
-        </w:tc>
-        <w:tc>
-          <w:tcPr>
-            <w:tcW w:w="1343" w:type="dxa"/>
-            <w:tcBorders>
-              <w:bottom w:val="single" w:sz="8" w:space="0" w:color="auto"/>
-            </w:tcBorders>
-            <w:shd w:val="clear" w:color="auto" w:fill="F2F2F2" w:themeFill="background1" w:themeFillShade="F2"/>
-            <w:vAlign w:val="center"/>
-          </w:tcPr>
-          <w:p>
-            <w:pPr>
-              <w:pStyle w:val="Sansinterligne"/>
-              <w:jc w:val="center"/>
-              <w:rPr>
-                <w:rFonts w:ascii="Courier New" w:hAnsi="Courier New" w:cs="Courier New"/>
-                <w:sz w:val="18"/>
-              </w:rPr>
-            </w:pPr>
-            <w:r>
-              <w:rPr>
-                <w:rFonts w:ascii="Courier New" w:hAnsi="Courier New" w:cs="Courier New"/>
-                <w:sz w:val="18"/>
-              </w:rPr>
-              <w:t>tree</w:t>
-            </w:r>
-          </w:p>
-        </w:tc>
-        <w:tc>
-          <w:tcPr>
-            <w:tcW w:w="4820" w:type="dxa"/>
-            <w:tcBorders>
-              <w:bottom w:val="single" w:sz="8" w:space="0" w:color="auto"/>
-              <w:right w:val="single" w:sz="8" w:space="0" w:color="auto"/>
-            </w:tcBorders>
-            <w:shd w:val="clear" w:color="auto" w:fill="F2F2F2" w:themeFill="background1" w:themeFillShade="F2"/>
-          </w:tcPr>
-          <w:p>
-            <w:pPr>
-              <w:pStyle w:val="Sansinterligne"/>
-              <w:jc w:val="left"/>
-              <w:rPr>
-                <w:sz w:val="20"/>
-              </w:rPr>
-            </w:pPr>
-            <w:r>
-              <w:rPr>
-                <w:sz w:val="20"/>
-              </w:rPr>
-              <w:t>Affiche l’arbre récursif ou non (def. true)</w:t>
             </w:r>
           </w:p>
         </w:tc>
@@ -6307,6 +6372,7 @@
               <w:pStyle w:val="Sansinterligne"/>
               <w:jc w:val="center"/>
             </w:pPr>
+            <w:proofErr w:type="spellStart"/>
             <w:r>
               <w:rPr>
                 <w:rFonts w:ascii="Courier New" w:hAnsi="Courier New" w:cs="Courier New"/>
@@ -6314,6 +6380,7 @@
               </w:rPr>
               <w:t>password</w:t>
             </w:r>
+            <w:proofErr w:type="spellEnd"/>
           </w:p>
         </w:tc>
         <w:tc>
@@ -6423,6 +6490,7 @@
               <w:pStyle w:val="Sansinterligne"/>
               <w:jc w:val="center"/>
             </w:pPr>
+            <w:proofErr w:type="spellStart"/>
             <w:r>
               <w:rPr>
                 <w:rFonts w:ascii="Courier New" w:hAnsi="Courier New" w:cs="Courier New"/>
@@ -6430,6 +6498,7 @@
               </w:rPr>
               <w:t>algorithm</w:t>
             </w:r>
+            <w:proofErr w:type="spellEnd"/>
           </w:p>
         </w:tc>
         <w:tc>
@@ -6592,12 +6661,14 @@
               </w:rPr>
               <w:t xml:space="preserve"> du fichier de </w:t>
             </w:r>
+            <w:proofErr w:type="spellStart"/>
             <w:r>
               <w:rPr>
                 <w:sz w:val="20"/>
               </w:rPr>
               <w:t>verification</w:t>
             </w:r>
+            <w:proofErr w:type="spellEnd"/>
           </w:p>
         </w:tc>
       </w:tr>
@@ -6619,6 +6690,7 @@
               <w:pStyle w:val="Sansinterligne"/>
               <w:jc w:val="center"/>
             </w:pPr>
+            <w:proofErr w:type="spellStart"/>
             <w:r>
               <w:rPr>
                 <w:rFonts w:ascii="Courier New" w:hAnsi="Courier New" w:cs="Courier New"/>
@@ -6627,6 +6699,7 @@
               </w:rPr>
               <w:t>optional</w:t>
             </w:r>
+            <w:proofErr w:type="spellEnd"/>
           </w:p>
         </w:tc>
         <w:tc>
@@ -6747,6 +6820,7 @@
               <w:pStyle w:val="Sansinterligne"/>
               <w:jc w:val="center"/>
             </w:pPr>
+            <w:proofErr w:type="spellStart"/>
             <w:r>
               <w:rPr>
                 <w:rFonts w:ascii="Courier New" w:hAnsi="Courier New" w:cs="Courier New"/>
@@ -6755,6 +6829,7 @@
               </w:rPr>
               <w:t>optional</w:t>
             </w:r>
+            <w:proofErr w:type="spellEnd"/>
           </w:p>
         </w:tc>
         <w:tc>
@@ -6803,6 +6878,7 @@
                 <w:sz w:val="18"/>
               </w:rPr>
             </w:pPr>
+            <w:proofErr w:type="spellStart"/>
             <w:r>
               <w:rPr>
                 <w:rFonts w:ascii="Courier New" w:hAnsi="Courier New" w:cs="Courier New"/>
@@ -6811,6 +6887,7 @@
               </w:rPr>
               <w:t>boolean</w:t>
             </w:r>
+            <w:proofErr w:type="spellEnd"/>
           </w:p>
         </w:tc>
         <w:tc>
@@ -6831,6 +6908,7 @@
                 <w:sz w:val="18"/>
               </w:rPr>
             </w:pPr>
+            <w:proofErr w:type="spellStart"/>
             <w:r>
               <w:rPr>
                 <w:rFonts w:ascii="Courier New" w:hAnsi="Courier New" w:cs="Courier New"/>
@@ -6838,6 +6916,7 @@
               </w:rPr>
               <w:t>tree</w:t>
             </w:r>
+            <w:proofErr w:type="spellEnd"/>
           </w:p>
         </w:tc>
         <w:tc>
@@ -6873,7 +6952,35 @@
               <w:rPr>
                 <w:sz w:val="20"/>
               </w:rPr>
-              <w:t xml:space="preserve"> (def. true)</w:t>
+              <w:t xml:space="preserve"> (</w:t>
+            </w:r>
+            <w:proofErr w:type="spellStart"/>
+            <w:r>
+              <w:rPr>
+                <w:sz w:val="20"/>
+              </w:rPr>
+              <w:t>def</w:t>
+            </w:r>
+            <w:proofErr w:type="spellEnd"/>
+            <w:r>
+              <w:rPr>
+                <w:sz w:val="20"/>
+              </w:rPr>
+              <w:t xml:space="preserve">. </w:t>
+            </w:r>
+            <w:proofErr w:type="spellStart"/>
+            <w:r>
+              <w:rPr>
+                <w:sz w:val="20"/>
+              </w:rPr>
+              <w:t>true</w:t>
+            </w:r>
+            <w:proofErr w:type="spellEnd"/>
+            <w:r>
+              <w:rPr>
+                <w:sz w:val="20"/>
+              </w:rPr>
+              <w:t>)</w:t>
             </w:r>
           </w:p>
         </w:tc>
@@ -6976,21 +7083,7 @@
                 <w:color w:val="auto"/>
                 <w:lang w:val="en-US"/>
               </w:rPr>
-              <w:t>&gt; [-s &lt;source&gt;] [-t &lt;</w:t>
-            </w:r>
-            <w:r>
-              <w:rPr>
-                <w:color w:val="auto"/>
-                <w:lang w:val="en-US"/>
-              </w:rPr>
-              <w:t>tree</w:t>
-            </w:r>
-            <w:r>
-              <w:rPr>
-                <w:color w:val="auto"/>
-                <w:lang w:val="en-US"/>
-              </w:rPr>
-              <w:t>&gt;]</w:t>
+              <w:t>&gt; [-s &lt;source&gt;]</w:t>
             </w:r>
           </w:p>
         </w:tc>
@@ -7080,6 +7173,7 @@
               <w:pStyle w:val="Sansinterligne"/>
               <w:jc w:val="center"/>
             </w:pPr>
+            <w:proofErr w:type="spellStart"/>
             <w:r>
               <w:rPr>
                 <w:rFonts w:ascii="Courier New" w:hAnsi="Courier New" w:cs="Courier New"/>
@@ -7087,6 +7181,7 @@
               </w:rPr>
               <w:t>password</w:t>
             </w:r>
+            <w:proofErr w:type="spellEnd"/>
           </w:p>
         </w:tc>
         <w:tc>
@@ -7187,6 +7282,7 @@
               <w:pStyle w:val="Sansinterligne"/>
               <w:jc w:val="center"/>
             </w:pPr>
+            <w:proofErr w:type="spellStart"/>
             <w:r>
               <w:rPr>
                 <w:rFonts w:ascii="Courier New" w:hAnsi="Courier New" w:cs="Courier New"/>
@@ -7194,6 +7290,7 @@
               </w:rPr>
               <w:t>algorithm</w:t>
             </w:r>
+            <w:proofErr w:type="spellEnd"/>
           </w:p>
         </w:tc>
         <w:tc>
@@ -7236,6 +7333,7 @@
             <w:tcW w:w="1081" w:type="dxa"/>
             <w:tcBorders>
               <w:left w:val="single" w:sz="8" w:space="0" w:color="auto"/>
+              <w:bottom w:val="nil"/>
             </w:tcBorders>
             <w:shd w:val="clear" w:color="auto" w:fill="F2F2F2" w:themeFill="background1" w:themeFillShade="F2"/>
             <w:vAlign w:val="center"/>
@@ -7250,6 +7348,9 @@
         <w:tc>
           <w:tcPr>
             <w:tcW w:w="433" w:type="dxa"/>
+            <w:tcBorders>
+              <w:bottom w:val="nil"/>
+            </w:tcBorders>
             <w:shd w:val="clear" w:color="auto" w:fill="F2F2F2" w:themeFill="background1" w:themeFillShade="F2"/>
             <w:vAlign w:val="center"/>
           </w:tcPr>
@@ -7274,6 +7375,9 @@
         <w:tc>
           <w:tcPr>
             <w:tcW w:w="973" w:type="dxa"/>
+            <w:tcBorders>
+              <w:bottom w:val="nil"/>
+            </w:tcBorders>
             <w:shd w:val="clear" w:color="auto" w:fill="F2F2F2" w:themeFill="background1" w:themeFillShade="F2"/>
             <w:vAlign w:val="center"/>
           </w:tcPr>
@@ -7300,6 +7404,9 @@
         <w:tc>
           <w:tcPr>
             <w:tcW w:w="1343" w:type="dxa"/>
+            <w:tcBorders>
+              <w:bottom w:val="nil"/>
+            </w:tcBorders>
             <w:shd w:val="clear" w:color="auto" w:fill="F2F2F2" w:themeFill="background1" w:themeFillShade="F2"/>
             <w:vAlign w:val="center"/>
           </w:tcPr>
@@ -7312,6 +7419,7 @@
                 <w:sz w:val="18"/>
               </w:rPr>
             </w:pPr>
+            <w:proofErr w:type="spellStart"/>
             <w:r>
               <w:rPr>
                 <w:rFonts w:ascii="Courier New" w:hAnsi="Courier New" w:cs="Courier New"/>
@@ -7319,12 +7427,14 @@
               </w:rPr>
               <w:t>save</w:t>
             </w:r>
+            <w:proofErr w:type="spellEnd"/>
           </w:p>
         </w:tc>
         <w:tc>
           <w:tcPr>
             <w:tcW w:w="4820" w:type="dxa"/>
             <w:tcBorders>
+              <w:bottom w:val="nil"/>
               <w:right w:val="single" w:sz="8" w:space="0" w:color="auto"/>
             </w:tcBorders>
             <w:shd w:val="clear" w:color="auto" w:fill="F2F2F2" w:themeFill="background1" w:themeFillShade="F2"/>
@@ -7354,7 +7464,9 @@
           <w:tcPr>
             <w:tcW w:w="1081" w:type="dxa"/>
             <w:tcBorders>
+              <w:top w:val="nil"/>
               <w:left w:val="single" w:sz="8" w:space="0" w:color="auto"/>
+              <w:bottom w:val="single" w:sz="4" w:space="0" w:color="auto"/>
             </w:tcBorders>
             <w:shd w:val="clear" w:color="auto" w:fill="F2F2F2" w:themeFill="background1" w:themeFillShade="F2"/>
             <w:vAlign w:val="center"/>
@@ -7364,6 +7476,7 @@
               <w:pStyle w:val="Sansinterligne"/>
               <w:jc w:val="center"/>
             </w:pPr>
+            <w:proofErr w:type="spellStart"/>
             <w:r>
               <w:rPr>
                 <w:rFonts w:ascii="Courier New" w:hAnsi="Courier New" w:cs="Courier New"/>
@@ -7372,11 +7485,16 @@
               </w:rPr>
               <w:t>optional</w:t>
             </w:r>
+            <w:proofErr w:type="spellEnd"/>
           </w:p>
         </w:tc>
         <w:tc>
           <w:tcPr>
             <w:tcW w:w="433" w:type="dxa"/>
+            <w:tcBorders>
+              <w:top w:val="nil"/>
+              <w:bottom w:val="single" w:sz="4" w:space="0" w:color="auto"/>
+            </w:tcBorders>
             <w:shd w:val="clear" w:color="auto" w:fill="F2F2F2" w:themeFill="background1" w:themeFillShade="F2"/>
             <w:vAlign w:val="center"/>
           </w:tcPr>
@@ -7401,6 +7519,10 @@
         <w:tc>
           <w:tcPr>
             <w:tcW w:w="973" w:type="dxa"/>
+            <w:tcBorders>
+              <w:top w:val="nil"/>
+              <w:bottom w:val="single" w:sz="4" w:space="0" w:color="auto"/>
+            </w:tcBorders>
             <w:shd w:val="clear" w:color="auto" w:fill="F2F2F2" w:themeFill="background1" w:themeFillShade="F2"/>
             <w:vAlign w:val="center"/>
           </w:tcPr>
@@ -7427,6 +7549,10 @@
         <w:tc>
           <w:tcPr>
             <w:tcW w:w="1343" w:type="dxa"/>
+            <w:tcBorders>
+              <w:top w:val="nil"/>
+              <w:bottom w:val="single" w:sz="4" w:space="0" w:color="auto"/>
+            </w:tcBorders>
             <w:shd w:val="clear" w:color="auto" w:fill="F2F2F2" w:themeFill="background1" w:themeFillShade="F2"/>
             <w:vAlign w:val="center"/>
           </w:tcPr>
@@ -7452,6 +7578,8 @@
           <w:tcPr>
             <w:tcW w:w="4820" w:type="dxa"/>
             <w:tcBorders>
+              <w:top w:val="nil"/>
+              <w:bottom w:val="single" w:sz="4" w:space="0" w:color="auto"/>
               <w:right w:val="single" w:sz="8" w:space="0" w:color="auto"/>
             </w:tcBorders>
             <w:shd w:val="clear" w:color="auto" w:fill="F2F2F2" w:themeFill="background1" w:themeFillShade="F2"/>
@@ -7473,144 +7601,6 @@
           </w:p>
         </w:tc>
       </w:tr>
-      <w:tr>
-        <w:trPr>
-          <w:jc w:val="center"/>
-        </w:trPr>
-        <w:tc>
-          <w:tcPr>
-            <w:tcW w:w="1081" w:type="dxa"/>
-            <w:tcBorders>
-              <w:left w:val="single" w:sz="8" w:space="0" w:color="auto"/>
-              <w:bottom w:val="single" w:sz="8" w:space="0" w:color="auto"/>
-            </w:tcBorders>
-            <w:shd w:val="clear" w:color="auto" w:fill="F2F2F2" w:themeFill="background1" w:themeFillShade="F2"/>
-            <w:vAlign w:val="center"/>
-          </w:tcPr>
-          <w:p>
-            <w:pPr>
-              <w:pStyle w:val="Sansinterligne"/>
-              <w:jc w:val="center"/>
-            </w:pPr>
-            <w:r>
-              <w:rPr>
-                <w:rFonts w:ascii="Courier New" w:hAnsi="Courier New" w:cs="Courier New"/>
-                <w:color w:val="4F81BD" w:themeColor="accent1"/>
-                <w:sz w:val="18"/>
-              </w:rPr>
-              <w:t>optional</w:t>
-            </w:r>
-          </w:p>
-        </w:tc>
-        <w:tc>
-          <w:tcPr>
-            <w:tcW w:w="433" w:type="dxa"/>
-            <w:tcBorders>
-              <w:bottom w:val="single" w:sz="8" w:space="0" w:color="auto"/>
-            </w:tcBorders>
-            <w:shd w:val="clear" w:color="auto" w:fill="F2F2F2" w:themeFill="background1" w:themeFillShade="F2"/>
-            <w:vAlign w:val="center"/>
-          </w:tcPr>
-          <w:p>
-            <w:pPr>
-              <w:pStyle w:val="Sansinterligne"/>
-              <w:jc w:val="center"/>
-              <w:rPr>
-                <w:rFonts w:ascii="Courier New" w:hAnsi="Courier New" w:cs="Courier New"/>
-                <w:sz w:val="18"/>
-              </w:rPr>
-            </w:pPr>
-            <w:r>
-              <w:rPr>
-                <w:rFonts w:ascii="Courier New" w:hAnsi="Courier New" w:cs="Courier New"/>
-                <w:sz w:val="18"/>
-              </w:rPr>
-              <w:t>–t</w:t>
-            </w:r>
-          </w:p>
-        </w:tc>
-        <w:tc>
-          <w:tcPr>
-            <w:tcW w:w="973" w:type="dxa"/>
-            <w:tcBorders>
-              <w:bottom w:val="single" w:sz="8" w:space="0" w:color="auto"/>
-            </w:tcBorders>
-            <w:shd w:val="clear" w:color="auto" w:fill="F2F2F2" w:themeFill="background1" w:themeFillShade="F2"/>
-            <w:vAlign w:val="center"/>
-          </w:tcPr>
-          <w:p>
-            <w:pPr>
-              <w:pStyle w:val="Sansinterligne"/>
-              <w:jc w:val="center"/>
-              <w:rPr>
-                <w:rFonts w:ascii="Courier New" w:hAnsi="Courier New" w:cs="Courier New"/>
-                <w:color w:val="808080" w:themeColor="background1" w:themeShade="80"/>
-                <w:sz w:val="18"/>
-              </w:rPr>
-            </w:pPr>
-            <w:r>
-              <w:rPr>
-                <w:rFonts w:ascii="Courier New" w:hAnsi="Courier New" w:cs="Courier New"/>
-                <w:color w:val="808080" w:themeColor="background1" w:themeShade="80"/>
-                <w:sz w:val="18"/>
-              </w:rPr>
-              <w:t>boolean</w:t>
-            </w:r>
-          </w:p>
-        </w:tc>
-        <w:tc>
-          <w:tcPr>
-            <w:tcW w:w="1343" w:type="dxa"/>
-            <w:tcBorders>
-              <w:bottom w:val="single" w:sz="8" w:space="0" w:color="auto"/>
-            </w:tcBorders>
-            <w:shd w:val="clear" w:color="auto" w:fill="F2F2F2" w:themeFill="background1" w:themeFillShade="F2"/>
-            <w:vAlign w:val="center"/>
-          </w:tcPr>
-          <w:p>
-            <w:pPr>
-              <w:pStyle w:val="Sansinterligne"/>
-              <w:jc w:val="center"/>
-              <w:rPr>
-                <w:rFonts w:ascii="Courier New" w:hAnsi="Courier New" w:cs="Courier New"/>
-                <w:sz w:val="18"/>
-              </w:rPr>
-            </w:pPr>
-            <w:r>
-              <w:rPr>
-                <w:rFonts w:ascii="Courier New" w:hAnsi="Courier New" w:cs="Courier New"/>
-                <w:sz w:val="18"/>
-              </w:rPr>
-              <w:t>tree</w:t>
-            </w:r>
-          </w:p>
-        </w:tc>
-        <w:tc>
-          <w:tcPr>
-            <w:tcW w:w="4820" w:type="dxa"/>
-            <w:tcBorders>
-              <w:bottom w:val="single" w:sz="8" w:space="0" w:color="auto"/>
-              <w:right w:val="single" w:sz="8" w:space="0" w:color="auto"/>
-            </w:tcBorders>
-            <w:shd w:val="clear" w:color="auto" w:fill="F2F2F2" w:themeFill="background1" w:themeFillShade="F2"/>
-          </w:tcPr>
-          <w:p>
-            <w:pPr>
-              <w:pStyle w:val="Sansinterligne"/>
-              <w:jc w:val="left"/>
-              <w:rPr>
-                <w:sz w:val="20"/>
-              </w:rPr>
-            </w:pPr>
-            <w:r>
-              <w:rPr>
-                <w:sz w:val="20"/>
-              </w:rPr>
-              <w:t>Affiche l’arbre récursif ou non (def. true)</w:t>
-            </w:r>
-          </w:p>
-        </w:tc>
-      </w:tr>
     </w:tbl>
     <w:p>
       <w:pPr>
@@ -7640,7 +7630,15 @@
         <w:t>Note :</w:t>
       </w:r>
       <w:r>
-        <w:t xml:space="preserve"> Un script bash a été crée dans le </w:t>
+        <w:t xml:space="preserve"> Un script </w:t>
+      </w:r>
+      <w:proofErr w:type="spellStart"/>
+      <w:r>
+        <w:t>bash</w:t>
+      </w:r>
+      <w:proofErr w:type="spellEnd"/>
+      <w:r>
+        <w:t xml:space="preserve"> a été crée dans le </w:t>
       </w:r>
       <w:r>
         <w:t>package</w:t>
@@ -7648,6 +7646,7 @@
       <w:r>
         <w:t xml:space="preserve"> </w:t>
       </w:r>
+      <w:proofErr w:type="spellStart"/>
       <w:r>
         <w:rPr>
           <w:rFonts w:ascii="Courier New" w:hAnsi="Courier New" w:cs="Courier New"/>
@@ -7660,8 +7659,17 @@
         </w:rPr>
         <w:t>examples</w:t>
       </w:r>
-      <w:r>
-        <w:t xml:space="preserve"> sous le nom cryo et permet l’exécution directe de l’application. </w:t>
+      <w:proofErr w:type="spellEnd"/>
+      <w:r>
+        <w:t xml:space="preserve"> sous le nom </w:t>
+      </w:r>
+      <w:proofErr w:type="spellStart"/>
+      <w:r>
+        <w:t>cryo</w:t>
+      </w:r>
+      <w:proofErr w:type="spellEnd"/>
+      <w:r>
+        <w:t xml:space="preserve"> et permet l’exécution directe de l’application. </w:t>
       </w:r>
       <w:r>
         <w:t xml:space="preserve">Il </w:t>
@@ -7678,6 +7686,7 @@
       <w:r>
         <w:t xml:space="preserve"> dans les exemples ce raccourci </w:t>
       </w:r>
+      <w:proofErr w:type="spellStart"/>
       <w:r>
         <w:rPr>
           <w:rFonts w:ascii="Courier New" w:hAnsi="Courier New" w:cs="Courier New"/>
@@ -7685,6 +7694,7 @@
         </w:rPr>
         <w:t>cryo</w:t>
       </w:r>
+      <w:proofErr w:type="spellEnd"/>
       <w:r>
         <w:rPr>
           <w:rFonts w:cs="Courier New"/>
@@ -7777,6 +7787,7 @@
         </w:rPr>
         <w:t xml:space="preserve">$&gt; </w:t>
       </w:r>
+      <w:proofErr w:type="spellStart"/>
       <w:r>
         <w:rPr>
           <w:rFonts w:ascii="Courier New" w:hAnsi="Courier New" w:cs="Courier New"/>
@@ -7784,6 +7795,7 @@
         </w:rPr>
         <w:t>cryo</w:t>
       </w:r>
+      <w:proofErr w:type="spellEnd"/>
     </w:p>
     <w:p>
       <w:pPr>
@@ -7808,12 +7820,21 @@
         </w:rPr>
         <w:t xml:space="preserve">$&gt; </w:t>
       </w:r>
-      <w:r>
-        <w:rPr>
-          <w:rFonts w:ascii="Courier New" w:hAnsi="Courier New" w:cs="Courier New"/>
-          <w:lang w:val="en-US"/>
-        </w:rPr>
-        <w:t>cryo help</w:t>
+      <w:proofErr w:type="spellStart"/>
+      <w:r>
+        <w:rPr>
+          <w:rFonts w:ascii="Courier New" w:hAnsi="Courier New" w:cs="Courier New"/>
+          <w:lang w:val="en-US"/>
+        </w:rPr>
+        <w:t>cryo</w:t>
+      </w:r>
+      <w:proofErr w:type="spellEnd"/>
+      <w:r>
+        <w:rPr>
+          <w:rFonts w:ascii="Courier New" w:hAnsi="Courier New" w:cs="Courier New"/>
+          <w:lang w:val="en-US"/>
+        </w:rPr>
+        <w:t xml:space="preserve"> help</w:t>
       </w:r>
     </w:p>
     <w:p>
@@ -7844,8 +7865,33 @@
           <w:rFonts w:ascii="Courier New" w:hAnsi="Courier New" w:cs="Courier New"/>
           <w:lang w:val="en-US"/>
         </w:rPr>
-        <w:t xml:space="preserve"> cryo help help</w:t>
-      </w:r>
+        <w:t xml:space="preserve"> </w:t>
+      </w:r>
+      <w:proofErr w:type="spellStart"/>
+      <w:r>
+        <w:rPr>
+          <w:rFonts w:ascii="Courier New" w:hAnsi="Courier New" w:cs="Courier New"/>
+          <w:lang w:val="en-US"/>
+        </w:rPr>
+        <w:t>cryo</w:t>
+      </w:r>
+      <w:proofErr w:type="spellEnd"/>
+      <w:r>
+        <w:rPr>
+          <w:rFonts w:ascii="Courier New" w:hAnsi="Courier New" w:cs="Courier New"/>
+          <w:lang w:val="en-US"/>
+        </w:rPr>
+        <w:t xml:space="preserve"> help </w:t>
+      </w:r>
+      <w:proofErr w:type="spellStart"/>
+      <w:r>
+        <w:rPr>
+          <w:rFonts w:ascii="Courier New" w:hAnsi="Courier New" w:cs="Courier New"/>
+          <w:lang w:val="en-US"/>
+        </w:rPr>
+        <w:t>help</w:t>
+      </w:r>
+      <w:proofErr w:type="spellEnd"/>
     </w:p>
     <w:p>
       <w:pPr>
@@ -7882,8 +7928,30 @@
         <w:rPr>
           <w:rFonts w:ascii="Courier New" w:hAnsi="Courier New" w:cs="Courier New"/>
         </w:rPr>
-        <w:t xml:space="preserve"> cryo algos</w:t>
-      </w:r>
+        <w:t xml:space="preserve"> </w:t>
+      </w:r>
+      <w:proofErr w:type="spellStart"/>
+      <w:r>
+        <w:rPr>
+          <w:rFonts w:ascii="Courier New" w:hAnsi="Courier New" w:cs="Courier New"/>
+        </w:rPr>
+        <w:t>cryo</w:t>
+      </w:r>
+      <w:proofErr w:type="spellEnd"/>
+      <w:r>
+        <w:rPr>
+          <w:rFonts w:ascii="Courier New" w:hAnsi="Courier New" w:cs="Courier New"/>
+        </w:rPr>
+        <w:t xml:space="preserve"> </w:t>
+      </w:r>
+      <w:proofErr w:type="spellStart"/>
+      <w:r>
+        <w:rPr>
+          <w:rFonts w:ascii="Courier New" w:hAnsi="Courier New" w:cs="Courier New"/>
+        </w:rPr>
+        <w:t>algos</w:t>
+      </w:r>
+      <w:proofErr w:type="spellEnd"/>
     </w:p>
     <w:p>
       <w:pPr>
@@ -7928,8 +7996,17 @@
           <w:rFonts w:ascii="Courier New" w:hAnsi="Courier New" w:cs="Courier New"/>
           <w:lang w:val="en-US"/>
         </w:rPr>
-        <w:t xml:space="preserve"> cryo</w:t>
-      </w:r>
+        <w:t xml:space="preserve"> </w:t>
+      </w:r>
+      <w:proofErr w:type="spellStart"/>
+      <w:r>
+        <w:rPr>
+          <w:rFonts w:ascii="Courier New" w:hAnsi="Courier New" w:cs="Courier New"/>
+          <w:lang w:val="en-US"/>
+        </w:rPr>
+        <w:t>cryo</w:t>
+      </w:r>
+      <w:proofErr w:type="spellEnd"/>
       <w:r>
         <w:rPr>
           <w:rFonts w:ascii="Courier New" w:hAnsi="Courier New" w:cs="Courier New"/>
@@ -7976,14 +8053,39 @@
           <w:rFonts w:ascii="Courier New" w:hAnsi="Courier New" w:cs="Courier New"/>
           <w:lang w:val="en-US"/>
         </w:rPr>
-        <w:t xml:space="preserve"> cryo</w:t>
-      </w:r>
-      <w:r>
-        <w:rPr>
-          <w:rFonts w:ascii="Courier New" w:hAnsi="Courier New" w:cs="Courier New"/>
-          <w:lang w:val="en-US"/>
-        </w:rPr>
-        <w:t xml:space="preserve"> export –p pass –a HmacMD5 –f file.check –s ./Dossier</w:t>
+        <w:t xml:space="preserve"> </w:t>
+      </w:r>
+      <w:proofErr w:type="spellStart"/>
+      <w:r>
+        <w:rPr>
+          <w:rFonts w:ascii="Courier New" w:hAnsi="Courier New" w:cs="Courier New"/>
+          <w:lang w:val="en-US"/>
+        </w:rPr>
+        <w:t>cryo</w:t>
+      </w:r>
+      <w:proofErr w:type="spellEnd"/>
+      <w:r>
+        <w:rPr>
+          <w:rFonts w:ascii="Courier New" w:hAnsi="Courier New" w:cs="Courier New"/>
+          <w:lang w:val="en-US"/>
+        </w:rPr>
+        <w:t xml:space="preserve"> export –p pass –a HmacMD5 –f </w:t>
+      </w:r>
+      <w:proofErr w:type="spellStart"/>
+      <w:r>
+        <w:rPr>
+          <w:rFonts w:ascii="Courier New" w:hAnsi="Courier New" w:cs="Courier New"/>
+          <w:lang w:val="en-US"/>
+        </w:rPr>
+        <w:t>file.check</w:t>
+      </w:r>
+      <w:proofErr w:type="spellEnd"/>
+      <w:r>
+        <w:rPr>
+          <w:rFonts w:ascii="Courier New" w:hAnsi="Courier New" w:cs="Courier New"/>
+          <w:lang w:val="en-US"/>
+        </w:rPr>
+        <w:t xml:space="preserve"> –s ./Dossier</w:t>
       </w:r>
     </w:p>
     <w:p>
@@ -8027,22 +8129,57 @@
           <w:szCs w:val="18"/>
           <w:lang w:val="en-US"/>
         </w:rPr>
-        <w:t xml:space="preserve"> cryo diff –p pass</w:t>
-      </w:r>
+        <w:t xml:space="preserve"> </w:t>
+      </w:r>
+      <w:proofErr w:type="spellStart"/>
       <w:r>
         <w:rPr>
           <w:rFonts w:ascii="Courier New" w:hAnsi="Courier New" w:cs="Courier New"/>
           <w:szCs w:val="18"/>
           <w:lang w:val="en-US"/>
         </w:rPr>
-        <w:t xml:space="preserve"> –a HmacMD5 –c file.</w:t>
-      </w:r>
-      <w:r>
-        <w:rPr>
-          <w:rFonts w:ascii="Courier New" w:hAnsi="Courier New" w:cs="Courier New"/>
-          <w:lang w:val="en-US"/>
-        </w:rPr>
-        <w:t xml:space="preserve">check </w:t>
+        <w:t>cryo</w:t>
+      </w:r>
+      <w:proofErr w:type="spellEnd"/>
+      <w:r>
+        <w:rPr>
+          <w:rFonts w:ascii="Courier New" w:hAnsi="Courier New" w:cs="Courier New"/>
+          <w:szCs w:val="18"/>
+          <w:lang w:val="en-US"/>
+        </w:rPr>
+        <w:t xml:space="preserve"> diff –p pass</w:t>
+      </w:r>
+      <w:r>
+        <w:rPr>
+          <w:rFonts w:ascii="Courier New" w:hAnsi="Courier New" w:cs="Courier New"/>
+          <w:szCs w:val="18"/>
+          <w:lang w:val="en-US"/>
+        </w:rPr>
+        <w:t xml:space="preserve"> –a HmacMD5 –c </w:t>
+      </w:r>
+      <w:proofErr w:type="spellStart"/>
+      <w:r>
+        <w:rPr>
+          <w:rFonts w:ascii="Courier New" w:hAnsi="Courier New" w:cs="Courier New"/>
+          <w:szCs w:val="18"/>
+          <w:lang w:val="en-US"/>
+        </w:rPr>
+        <w:t>file.</w:t>
+      </w:r>
+      <w:r>
+        <w:rPr>
+          <w:rFonts w:ascii="Courier New" w:hAnsi="Courier New" w:cs="Courier New"/>
+          <w:lang w:val="en-US"/>
+        </w:rPr>
+        <w:t>check</w:t>
+      </w:r>
+      <w:proofErr w:type="spellEnd"/>
+      <w:r>
+        <w:rPr>
+          <w:rFonts w:ascii="Courier New" w:hAnsi="Courier New" w:cs="Courier New"/>
+          <w:lang w:val="en-US"/>
+        </w:rPr>
+        <w:t xml:space="preserve"> </w:t>
       </w:r>
       <w:r>
         <w:rPr>
@@ -8090,22 +8227,57 @@
           <w:szCs w:val="18"/>
           <w:lang w:val="en-US"/>
         </w:rPr>
-        <w:t xml:space="preserve"> cryo diff –p pass</w:t>
-      </w:r>
+        <w:t xml:space="preserve"> </w:t>
+      </w:r>
+      <w:proofErr w:type="spellStart"/>
       <w:r>
         <w:rPr>
           <w:rFonts w:ascii="Courier New" w:hAnsi="Courier New" w:cs="Courier New"/>
           <w:szCs w:val="18"/>
           <w:lang w:val="en-US"/>
         </w:rPr>
-        <w:t xml:space="preserve"> –a HmacMD5 –c file.</w:t>
-      </w:r>
-      <w:r>
-        <w:rPr>
-          <w:rFonts w:ascii="Courier New" w:hAnsi="Courier New" w:cs="Courier New"/>
-          <w:lang w:val="en-US"/>
-        </w:rPr>
-        <w:t xml:space="preserve">check </w:t>
+        <w:t>cryo</w:t>
+      </w:r>
+      <w:proofErr w:type="spellEnd"/>
+      <w:r>
+        <w:rPr>
+          <w:rFonts w:ascii="Courier New" w:hAnsi="Courier New" w:cs="Courier New"/>
+          <w:szCs w:val="18"/>
+          <w:lang w:val="en-US"/>
+        </w:rPr>
+        <w:t xml:space="preserve"> diff –p pass</w:t>
+      </w:r>
+      <w:r>
+        <w:rPr>
+          <w:rFonts w:ascii="Courier New" w:hAnsi="Courier New" w:cs="Courier New"/>
+          <w:szCs w:val="18"/>
+          <w:lang w:val="en-US"/>
+        </w:rPr>
+        <w:t xml:space="preserve"> –a HmacMD5 –c </w:t>
+      </w:r>
+      <w:proofErr w:type="spellStart"/>
+      <w:r>
+        <w:rPr>
+          <w:rFonts w:ascii="Courier New" w:hAnsi="Courier New" w:cs="Courier New"/>
+          <w:szCs w:val="18"/>
+          <w:lang w:val="en-US"/>
+        </w:rPr>
+        <w:t>file.</w:t>
+      </w:r>
+      <w:r>
+        <w:rPr>
+          <w:rFonts w:ascii="Courier New" w:hAnsi="Courier New" w:cs="Courier New"/>
+          <w:lang w:val="en-US"/>
+        </w:rPr>
+        <w:t>check</w:t>
+      </w:r>
+      <w:proofErr w:type="spellEnd"/>
+      <w:r>
+        <w:rPr>
+          <w:rFonts w:ascii="Courier New" w:hAnsi="Courier New" w:cs="Courier New"/>
+          <w:lang w:val="en-US"/>
+        </w:rPr>
+        <w:t xml:space="preserve"> </w:t>
       </w:r>
       <w:r>
         <w:rPr>
@@ -8194,7 +8366,43 @@
           <w:szCs w:val="18"/>
           <w:lang w:val="en-US"/>
         </w:rPr>
-        <w:t xml:space="preserve"> cryo diff –p password –a HmacMD5 –c file.check –s ./</w:t>
+        <w:t xml:space="preserve"> </w:t>
+      </w:r>
+      <w:proofErr w:type="spellStart"/>
+      <w:r>
+        <w:rPr>
+          <w:rFonts w:ascii="Courier New" w:hAnsi="Courier New" w:cs="Courier New"/>
+          <w:szCs w:val="18"/>
+          <w:lang w:val="en-US"/>
+        </w:rPr>
+        <w:t>cryo</w:t>
+      </w:r>
+      <w:proofErr w:type="spellEnd"/>
+      <w:r>
+        <w:rPr>
+          <w:rFonts w:ascii="Courier New" w:hAnsi="Courier New" w:cs="Courier New"/>
+          <w:szCs w:val="18"/>
+          <w:lang w:val="en-US"/>
+        </w:rPr>
+        <w:t xml:space="preserve"> diff –p password –a HmacMD5 –c </w:t>
+      </w:r>
+      <w:proofErr w:type="spellStart"/>
+      <w:r>
+        <w:rPr>
+          <w:rFonts w:ascii="Courier New" w:hAnsi="Courier New" w:cs="Courier New"/>
+          <w:szCs w:val="18"/>
+          <w:lang w:val="en-US"/>
+        </w:rPr>
+        <w:t>file.check</w:t>
+      </w:r>
+      <w:proofErr w:type="spellEnd"/>
+      <w:r>
+        <w:rPr>
+          <w:rFonts w:ascii="Courier New" w:hAnsi="Courier New" w:cs="Courier New"/>
+          <w:szCs w:val="18"/>
+          <w:lang w:val="en-US"/>
+        </w:rPr>
+        <w:t xml:space="preserve"> –s ./</w:t>
       </w:r>
       <w:r>
         <w:rPr>
@@ -8291,7 +8499,25 @@
           <w:lang w:val="en-US"/>
         </w:rPr>
         <w:tab/>
-        <w:t xml:space="preserve">Scan progres : </w:t>
+        <w:t xml:space="preserve">Scan </w:t>
+      </w:r>
+      <w:proofErr w:type="spellStart"/>
+      <w:r>
+        <w:rPr>
+          <w:rFonts w:ascii="Courier New" w:hAnsi="Courier New" w:cs="Courier New"/>
+          <w:szCs w:val="18"/>
+          <w:lang w:val="en-US"/>
+        </w:rPr>
+        <w:t>progres</w:t>
+      </w:r>
+      <w:proofErr w:type="spellEnd"/>
+      <w:r>
+        <w:rPr>
+          <w:rFonts w:ascii="Courier New" w:hAnsi="Courier New" w:cs="Courier New"/>
+          <w:szCs w:val="18"/>
+          <w:lang w:val="en-US"/>
+        </w:rPr>
+        <w:t xml:space="preserve"> : </w:t>
       </w:r>
       <w:r>
         <w:rPr>
@@ -8331,7 +8557,25 @@
           <w:szCs w:val="18"/>
           <w:lang w:val="en-US"/>
         </w:rPr>
-        <w:t>le 'file.check' ... Reading ...</w:t>
+        <w:t>le '</w:t>
+      </w:r>
+      <w:proofErr w:type="spellStart"/>
+      <w:r>
+        <w:rPr>
+          <w:rFonts w:ascii="Courier New" w:hAnsi="Courier New" w:cs="Courier New"/>
+          <w:szCs w:val="18"/>
+          <w:lang w:val="en-US"/>
+        </w:rPr>
+        <w:t>file.check</w:t>
+      </w:r>
+      <w:proofErr w:type="spellEnd"/>
+      <w:r>
+        <w:rPr>
+          <w:rFonts w:ascii="Courier New" w:hAnsi="Courier New" w:cs="Courier New"/>
+          <w:szCs w:val="18"/>
+          <w:lang w:val="en-US"/>
+        </w:rPr>
+        <w:t>' ... Reading ...</w:t>
       </w:r>
       <w:r>
         <w:rPr>
@@ -8481,7 +8725,25 @@
           <w:szCs w:val="18"/>
           <w:lang w:val="en-US"/>
         </w:rPr>
-        <w:t>/added_directory/</w:t>
+        <w:t>/</w:t>
+      </w:r>
+      <w:proofErr w:type="spellStart"/>
+      <w:r>
+        <w:rPr>
+          <w:rFonts w:ascii="Courier New" w:hAnsi="Courier New" w:cs="Courier New"/>
+          <w:szCs w:val="18"/>
+          <w:lang w:val="en-US"/>
+        </w:rPr>
+        <w:t>added_directory</w:t>
+      </w:r>
+      <w:proofErr w:type="spellEnd"/>
+      <w:r>
+        <w:rPr>
+          <w:rFonts w:ascii="Courier New" w:hAnsi="Courier New" w:cs="Courier New"/>
+          <w:szCs w:val="18"/>
+          <w:lang w:val="en-US"/>
+        </w:rPr>
+        <w:t>/</w:t>
       </w:r>
     </w:p>
     <w:p>
@@ -8843,6 +9105,7 @@
         </w:rPr>
         <w:t xml:space="preserve">D = </w:t>
       </w:r>
+      <w:proofErr w:type="spellStart"/>
       <w:r>
         <w:rPr>
           <w:i/>
@@ -8857,6 +9120,7 @@
         </w:rPr>
         <w:t>eleted</w:t>
       </w:r>
+      <w:proofErr w:type="spellEnd"/>
     </w:p>
     <w:p>
       <w:r>
@@ -8980,7 +9244,25 @@
           <w:szCs w:val="18"/>
           <w:lang w:val="en-US"/>
         </w:rPr>
-        <w:t>/added_directory/</w:t>
+        <w:t>/</w:t>
+      </w:r>
+      <w:proofErr w:type="spellStart"/>
+      <w:r>
+        <w:rPr>
+          <w:rFonts w:ascii="Courier New" w:hAnsi="Courier New" w:cs="Courier New"/>
+          <w:szCs w:val="18"/>
+          <w:lang w:val="en-US"/>
+        </w:rPr>
+        <w:t>added_directory</w:t>
+      </w:r>
+      <w:proofErr w:type="spellEnd"/>
+      <w:r>
+        <w:rPr>
+          <w:rFonts w:ascii="Courier New" w:hAnsi="Courier New" w:cs="Courier New"/>
+          <w:szCs w:val="18"/>
+          <w:lang w:val="en-US"/>
+        </w:rPr>
+        <w:t>/</w:t>
       </w:r>
     </w:p>
     <w:p>
@@ -9118,8 +9400,16 @@
         <w:rPr>
           <w:b/>
         </w:rPr>
-        <w:t>Karl Woditsch</w:t>
-      </w:r>
+        <w:t xml:space="preserve">Karl </w:t>
+      </w:r>
+      <w:proofErr w:type="spellStart"/>
+      <w:r>
+        <w:rPr>
+          <w:b/>
+        </w:rPr>
+        <w:t>Woditsch</w:t>
+      </w:r>
+      <w:proofErr w:type="spellEnd"/>
       <w:r>
         <w:t xml:space="preserve"> (Java / Java FX) et </w:t>
       </w:r>
@@ -9156,8 +9446,13 @@
     </w:p>
     <w:p>
       <w:r>
-        <w:t>Les projets ont été complètement documentés en utilisant des commentaires Javadoc</w:t>
-      </w:r>
+        <w:t xml:space="preserve">Les projets ont été complètement documentés en utilisant des commentaires </w:t>
+      </w:r>
+      <w:proofErr w:type="spellStart"/>
+      <w:r>
+        <w:t>Javadoc</w:t>
+      </w:r>
+      <w:proofErr w:type="spellEnd"/>
       <w:r>
         <w:t xml:space="preserve">. </w:t>
       </w:r>
@@ -9169,6 +9464,7 @@
         </w:rPr>
         <w:t xml:space="preserve">L’ensemble des  sources, contributions et documentations détaillées sont visibles librement sur un dépôt </w:t>
       </w:r>
+      <w:proofErr w:type="spellStart"/>
       <w:r>
         <w:rPr>
           <w:rStyle w:val="Emphaseple"/>
@@ -9183,7 +9479,16 @@
           <w:i w:val="0"/>
           <w:color w:val="auto"/>
         </w:rPr>
-        <w:t>Hub disponible à l’adresse suivante :</w:t>
+        <w:t>Hub</w:t>
+      </w:r>
+      <w:proofErr w:type="spellEnd"/>
+      <w:r>
+        <w:rPr>
+          <w:rStyle w:val="Emphaseple"/>
+          <w:i w:val="0"/>
+          <w:color w:val="auto"/>
+        </w:rPr>
+        <w:t xml:space="preserve"> disponible à l’adresse suivante :</w:t>
       </w:r>
       <w:r>
         <w:rPr>
@@ -9272,7 +9577,7 @@
         <w:rPr>
           <w:noProof/>
         </w:rPr>
-        <w:t>Interface console : MacProtectionCui (Java 7)</w:t>
+        <w:t>Interface graphique : MacProtectionGui (Java 7 &amp; Java FX 2.3)</w:t>
       </w:r>
     </w:fldSimple>
     <w:r>
@@ -9283,7 +9588,7 @@
         <w:rPr>
           <w:noProof/>
         </w:rPr>
-        <w:t>11</w:t>
+        <w:t>7</w:t>
       </w:r>
     </w:fldSimple>
     <w:r>
@@ -9373,7 +9678,15 @@
         <w:footnoteRef/>
       </w:r>
       <w:r>
-        <w:t xml:space="preserve"> JSAP : Java Simple Argument Parser (</w:t>
+        <w:t xml:space="preserve"> JSAP : Java Simple Argument </w:t>
+      </w:r>
+      <w:proofErr w:type="spellStart"/>
+      <w:r>
+        <w:t>Parser</w:t>
+      </w:r>
+      <w:proofErr w:type="spellEnd"/>
+      <w:r>
+        <w:t xml:space="preserve"> (</w:t>
       </w:r>
       <w:hyperlink r:id="rId1" w:history="1">
         <w:r>
@@ -9421,7 +9734,15 @@
       <w:jc w:val="right"/>
     </w:pPr>
     <w:r>
-      <w:t>Karl Woditsch &amp; Georges Olivarès</w:t>
+      <w:t xml:space="preserve">Karl </w:t>
+    </w:r>
+    <w:proofErr w:type="spellStart"/>
+    <w:r>
+      <w:t>Woditsch</w:t>
+    </w:r>
+    <w:proofErr w:type="spellEnd"/>
+    <w:r>
+      <w:t xml:space="preserve"> &amp; Georges Olivarès</w:t>
     </w:r>
   </w:p>
   <w:p>
@@ -12388,7 +12709,7 @@
 </file>
 
 <file path=customXml/itemProps1.xml><?xml version="1.0" encoding="utf-8"?>
-<ds:datastoreItem xmlns:ds="http://schemas.openxmlformats.org/officeDocument/2006/customXml" ds:itemID="{765266A2-B922-4DBC-8C63-6F7FF8E7212A}">
+<ds:datastoreItem xmlns:ds="http://schemas.openxmlformats.org/officeDocument/2006/customXml" ds:itemID="{3068B2D3-02C7-4425-B993-1DB54224E203}">
   <ds:schemaRefs>
     <ds:schemaRef ds:uri="http://schemas.openxmlformats.org/officeDocument/2006/bibliography"/>
   </ds:schemaRefs>

</xml_diff>

<commit_message>
Reduce UML diagram witdh
</commit_message>
<xml_diff>
--- a/report.docx
+++ b/report.docx
@@ -42,21 +42,7 @@
         <w:rPr>
           <w:rStyle w:val="Emphaseple"/>
         </w:rPr>
-        <w:t xml:space="preserve">Ce projet a été réalisé par Karl </w:t>
-      </w:r>
-      <w:proofErr w:type="spellStart"/>
-      <w:r>
-        <w:rPr>
-          <w:rStyle w:val="Emphaseple"/>
-        </w:rPr>
-        <w:t>Woditsch</w:t>
-      </w:r>
-      <w:proofErr w:type="spellEnd"/>
-      <w:r>
-        <w:rPr>
-          <w:rStyle w:val="Emphaseple"/>
-        </w:rPr>
-        <w:t xml:space="preserve"> &amp; Georges Olivarès </w:t>
+        <w:t xml:space="preserve">Ce projet a été réalisé par Karl Woditsch &amp; Georges Olivarès </w:t>
       </w:r>
       <w:r>
         <w:rPr>
@@ -147,21 +133,7 @@
         <w:rPr>
           <w:rStyle w:val="Emphaseple"/>
         </w:rPr>
-        <w:t xml:space="preserve">un dépôt </w:t>
-      </w:r>
-      <w:proofErr w:type="spellStart"/>
-      <w:r>
-        <w:rPr>
-          <w:rStyle w:val="Emphaseple"/>
-        </w:rPr>
-        <w:t>GitHub</w:t>
-      </w:r>
-      <w:proofErr w:type="spellEnd"/>
-      <w:r>
-        <w:rPr>
-          <w:rStyle w:val="Emphaseple"/>
-        </w:rPr>
-        <w:t xml:space="preserve"> disponible</w:t>
+        <w:t>un dépôt GitHub disponible</w:t>
       </w:r>
       <w:r>
         <w:rPr>
@@ -2893,14 +2865,12 @@
           <w:numId w:val="5"/>
         </w:numPr>
       </w:pPr>
-      <w:proofErr w:type="spellStart"/>
       <w:r>
         <w:rPr>
           <w:b/>
         </w:rPr>
         <w:t>MacProtection</w:t>
       </w:r>
-      <w:proofErr w:type="spellEnd"/>
       <w:r>
         <w:t> : Cœur applicatif.</w:t>
       </w:r>
@@ -2913,14 +2883,12 @@
           <w:numId w:val="5"/>
         </w:numPr>
       </w:pPr>
-      <w:proofErr w:type="spellStart"/>
       <w:r>
         <w:rPr>
           <w:b/>
         </w:rPr>
         <w:t>MacProtectionGui</w:t>
       </w:r>
-      <w:proofErr w:type="spellEnd"/>
       <w:r>
         <w:t> : Interface graphique.</w:t>
       </w:r>
@@ -2933,14 +2901,12 @@
           <w:numId w:val="5"/>
         </w:numPr>
       </w:pPr>
-      <w:proofErr w:type="spellStart"/>
       <w:r>
         <w:rPr>
           <w:b/>
         </w:rPr>
         <w:t>MacProtectionCui</w:t>
       </w:r>
-      <w:proofErr w:type="spellEnd"/>
       <w:r>
         <w:t> : Interface console.</w:t>
       </w:r>
@@ -2986,11 +2952,9 @@
                       <w:spacing w:after="0"/>
                       <w:jc w:val="center"/>
                     </w:pPr>
-                    <w:proofErr w:type="spellStart"/>
                     <w:r>
                       <w:t>MacProtection</w:t>
                     </w:r>
-                    <w:proofErr w:type="spellEnd"/>
                   </w:p>
                   <w:p>
                     <w:pPr>
@@ -3071,11 +3035,9 @@
                       <w:spacing w:after="0"/>
                       <w:jc w:val="center"/>
                     </w:pPr>
-                    <w:proofErr w:type="spellStart"/>
                     <w:r>
                       <w:t>MacProtectionGui</w:t>
                     </w:r>
-                    <w:proofErr w:type="spellEnd"/>
                   </w:p>
                   <w:p>
                     <w:pPr>
@@ -3209,11 +3171,9 @@
                       <w:spacing w:after="0"/>
                       <w:jc w:val="center"/>
                     </w:pPr>
-                    <w:proofErr w:type="spellStart"/>
                     <w:r>
                       <w:t>MacProtectionCui</w:t>
                     </w:r>
-                    <w:proofErr w:type="spellEnd"/>
                   </w:p>
                   <w:p>
                     <w:pPr>
@@ -3328,13 +3288,8 @@
       <w:bookmarkStart w:id="4" w:name="_Toc354742124"/>
       <w:r>
         <w:lastRenderedPageBreak/>
-        <w:t xml:space="preserve">Cœur applicatif : </w:t>
-      </w:r>
-      <w:proofErr w:type="spellStart"/>
-      <w:r>
-        <w:t>MacProtection</w:t>
-      </w:r>
-      <w:proofErr w:type="spellEnd"/>
+        <w:t>Cœur applicatif : MacProtection</w:t>
+      </w:r>
       <w:r>
         <w:t xml:space="preserve"> (Java 7)</w:t>
       </w:r>
@@ -3532,15 +3487,7 @@
       </w:r>
       <w:proofErr w:type="spellEnd"/>
       <w:r>
-        <w:t xml:space="preserve"> et sont donc </w:t>
-      </w:r>
-      <w:proofErr w:type="spellStart"/>
-      <w:r>
-        <w:t>sérialisables</w:t>
-      </w:r>
-      <w:proofErr w:type="spellEnd"/>
-      <w:r>
-        <w:t xml:space="preserve">. </w:t>
+        <w:t xml:space="preserve"> et sont donc sérialisables. </w:t>
       </w:r>
     </w:p>
     <w:p>
@@ -4540,18 +4487,18 @@
           <w:lang w:eastAsia="fr-FR"/>
         </w:rPr>
         <w:drawing>
-          <wp:anchor distT="0" distB="0" distL="114300" distR="114300" simplePos="0" relativeHeight="251658240" behindDoc="0" locked="0" layoutInCell="1" allowOverlap="1">
+          <wp:anchor distT="0" distB="0" distL="114300" distR="114300" simplePos="0" relativeHeight="251660288" behindDoc="0" locked="0" layoutInCell="1" allowOverlap="1">
             <wp:simplePos x="0" y="0"/>
             <wp:positionH relativeFrom="margin">
               <wp:align>center</wp:align>
             </wp:positionH>
             <wp:positionV relativeFrom="paragraph">
-              <wp:posOffset>401320</wp:posOffset>
+              <wp:posOffset>415290</wp:posOffset>
             </wp:positionV>
-            <wp:extent cx="7315200" cy="6400800"/>
+            <wp:extent cx="7379970" cy="7192645"/>
             <wp:effectExtent l="19050" t="0" r="0" b="0"/>
             <wp:wrapSquare wrapText="bothSides"/>
-            <wp:docPr id="12" name="Image 12" descr="C:\Users\Karl\Documents\GitHub\PR-MacProtection\uml-core.png"/>
+            <wp:docPr id="4" name="Image 4" descr="C:\Users\Karl\Documents\GitHub\PR-MacProtection\uml-core.png"/>
             <wp:cNvGraphicFramePr>
               <a:graphicFrameLocks xmlns:a="http://schemas.openxmlformats.org/drawingml/2006/main" noChangeAspect="1"/>
             </wp:cNvGraphicFramePr>
@@ -4559,14 +4506,14 @@
               <a:graphicData uri="http://schemas.openxmlformats.org/drawingml/2006/picture">
                 <pic:pic xmlns:pic="http://schemas.openxmlformats.org/drawingml/2006/picture">
                   <pic:nvPicPr>
-                    <pic:cNvPr id="0" name="Picture 12" descr="C:\Users\Karl\Documents\GitHub\PR-MacProtection\uml-core.png"/>
+                    <pic:cNvPr id="0" name="Picture 4" descr="C:\Users\Karl\Documents\GitHub\PR-MacProtection\uml-core.png"/>
                     <pic:cNvPicPr>
                       <a:picLocks noChangeAspect="1" noChangeArrowheads="1"/>
                     </pic:cNvPicPr>
                   </pic:nvPicPr>
                   <pic:blipFill>
                     <a:blip r:embed="rId11" cstate="print"/>
-                    <a:srcRect l="1116" t="1272" r="1116" b="1272"/>
+                    <a:srcRect/>
                     <a:stretch>
                       <a:fillRect/>
                     </a:stretch>
@@ -4574,7 +4521,7 @@
                   <pic:spPr bwMode="auto">
                     <a:xfrm>
                       <a:off x="0" y="0"/>
-                      <a:ext cx="7315200" cy="6400800"/>
+                      <a:ext cx="7379970" cy="7192645"/>
                     </a:xfrm>
                     <a:prstGeom prst="rect">
                       <a:avLst/>
@@ -4603,6 +4550,7 @@
         <w:t xml:space="preserve"> </w:t>
       </w:r>
     </w:p>
+    <w:p/>
     <w:p>
       <w:pPr>
         <w:spacing w:before="0"/>
@@ -4619,13 +4567,8 @@
       <w:bookmarkStart w:id="11" w:name="_Toc354742131"/>
       <w:r>
         <w:lastRenderedPageBreak/>
-        <w:t xml:space="preserve">Interface graphique : </w:t>
-      </w:r>
-      <w:proofErr w:type="spellStart"/>
-      <w:r>
-        <w:t>MacProtectionGui</w:t>
-      </w:r>
-      <w:proofErr w:type="spellEnd"/>
+        <w:t>Interface graphique : MacProtectionGui</w:t>
+      </w:r>
       <w:r>
         <w:t xml:space="preserve"> (Java 7 &amp; Java FX 2.3)</w:t>
       </w:r>
@@ -4653,15 +4596,7 @@
         <w:t xml:space="preserve">Java 7 et </w:t>
       </w:r>
       <w:r>
-        <w:t>Java FX 2.3 (</w:t>
-      </w:r>
-      <w:proofErr w:type="spellStart"/>
-      <w:r>
-        <w:t>Runtime</w:t>
-      </w:r>
-      <w:proofErr w:type="spellEnd"/>
-      <w:r>
-        <w:t xml:space="preserve"> intégré </w:t>
+        <w:t xml:space="preserve">Java FX 2.3 (Runtime intégré </w:t>
       </w:r>
       <w:r>
         <w:t>à</w:t>
@@ -4757,7 +4692,13 @@
       </w:r>
       <w:proofErr w:type="spellEnd"/>
       <w:r>
-        <w:t xml:space="preserve"> Java FX pour associer les données du modèle aux vues et contrôleurs.</w:t>
+        <w:t xml:space="preserve"> Java FX pour associer les données du modèle aux vues et</w:t>
+      </w:r>
+      <w:r>
+        <w:t xml:space="preserve"> aux</w:t>
+      </w:r>
+      <w:r>
+        <w:t xml:space="preserve"> contrôleurs.</w:t>
       </w:r>
     </w:p>
     <w:p>
@@ -5054,15 +4995,7 @@
     </w:p>
     <w:p>
       <w:r>
-        <w:t xml:space="preserve">Un déplacement ou le </w:t>
-      </w:r>
-      <w:proofErr w:type="spellStart"/>
-      <w:r>
-        <w:t>renommage</w:t>
-      </w:r>
-      <w:proofErr w:type="spellEnd"/>
-      <w:r>
-        <w:t xml:space="preserve"> d’un fichier ou dossier est </w:t>
+        <w:t xml:space="preserve">Un déplacement ou le renommage d’un fichier ou dossier est </w:t>
       </w:r>
       <w:r>
         <w:t>perçu</w:t>
@@ -5137,13 +5070,8 @@
       <w:bookmarkStart w:id="16" w:name="_Toc354742136"/>
       <w:r>
         <w:lastRenderedPageBreak/>
-        <w:t xml:space="preserve">Interface console : </w:t>
-      </w:r>
-      <w:proofErr w:type="spellStart"/>
-      <w:r>
-        <w:t>MacProtectionCui</w:t>
-      </w:r>
-      <w:proofErr w:type="spellEnd"/>
+        <w:t>Interface console : MacProtectionCui</w:t>
+      </w:r>
       <w:r>
         <w:t xml:space="preserve"> (Java 7)</w:t>
       </w:r>
@@ -7754,13 +7682,22 @@
     <w:p>
       <w:pPr>
         <w:pStyle w:val="Titre3"/>
+        <w:rPr>
+          <w:lang w:val="en-US"/>
+        </w:rPr>
       </w:pPr>
       <w:bookmarkStart w:id="25" w:name="_Toc354742145"/>
       <w:r>
+        <w:rPr>
+          <w:lang w:val="en-US"/>
+        </w:rPr>
         <w:t>Aide</w:t>
       </w:r>
       <w:bookmarkEnd w:id="25"/>
       <w:r>
+        <w:rPr>
+          <w:lang w:val="en-US"/>
+        </w:rPr>
         <w:t xml:space="preserve"> </w:t>
       </w:r>
     </w:p>
@@ -9400,16 +9337,8 @@
         <w:rPr>
           <w:b/>
         </w:rPr>
-        <w:t xml:space="preserve">Karl </w:t>
-      </w:r>
-      <w:proofErr w:type="spellStart"/>
-      <w:r>
-        <w:rPr>
-          <w:b/>
-        </w:rPr>
-        <w:t>Woditsch</w:t>
-      </w:r>
-      <w:proofErr w:type="spellEnd"/>
+        <w:t>Karl Woditsch</w:t>
+      </w:r>
       <w:r>
         <w:t xml:space="preserve"> (Java / Java FX) et </w:t>
       </w:r>
@@ -9464,7 +9393,6 @@
         </w:rPr>
         <w:t xml:space="preserve">L’ensemble des  sources, contributions et documentations détaillées sont visibles librement sur un dépôt </w:t>
       </w:r>
-      <w:proofErr w:type="spellStart"/>
       <w:r>
         <w:rPr>
           <w:rStyle w:val="Emphaseple"/>
@@ -9479,16 +9407,7 @@
           <w:i w:val="0"/>
           <w:color w:val="auto"/>
         </w:rPr>
-        <w:t>Hub</w:t>
-      </w:r>
-      <w:proofErr w:type="spellEnd"/>
-      <w:r>
-        <w:rPr>
-          <w:rStyle w:val="Emphaseple"/>
-          <w:i w:val="0"/>
-          <w:color w:val="auto"/>
-        </w:rPr>
-        <w:t xml:space="preserve"> disponible à l’adresse suivante :</w:t>
+        <w:t>Hub disponible à l’adresse suivante :</w:t>
       </w:r>
       <w:r>
         <w:rPr>
@@ -9637,7 +9556,7 @@
         <w:rPr>
           <w:noProof/>
         </w:rPr>
-        <w:t>1</w:t>
+        <w:t>12</w:t>
       </w:r>
     </w:fldSimple>
   </w:p>
@@ -9734,15 +9653,7 @@
       <w:jc w:val="right"/>
     </w:pPr>
     <w:r>
-      <w:t xml:space="preserve">Karl </w:t>
-    </w:r>
-    <w:proofErr w:type="spellStart"/>
-    <w:r>
-      <w:t>Woditsch</w:t>
-    </w:r>
-    <w:proofErr w:type="spellEnd"/>
-    <w:r>
-      <w:t xml:space="preserve"> &amp; Georges Olivarès</w:t>
+      <w:t>Karl Woditsch &amp; Georges Olivarès</w:t>
     </w:r>
   </w:p>
   <w:p>
@@ -12709,7 +12620,7 @@
 </file>
 
 <file path=customXml/itemProps1.xml><?xml version="1.0" encoding="utf-8"?>
-<ds:datastoreItem xmlns:ds="http://schemas.openxmlformats.org/officeDocument/2006/customXml" ds:itemID="{3068B2D3-02C7-4425-B993-1DB54224E203}">
+<ds:datastoreItem xmlns:ds="http://schemas.openxmlformats.org/officeDocument/2006/customXml" ds:itemID="{333A5EB3-FCB6-4EE4-8886-E305DD521C76}">
   <ds:schemaRefs>
     <ds:schemaRef ds:uri="http://schemas.openxmlformats.org/officeDocument/2006/bibliography"/>
   </ds:schemaRefs>

</xml_diff>